<commit_message>
Bổ sung tham chiếu
</commit_message>
<xml_diff>
--- a/01_Document/[FD] Thiết kế chức năng hệ thống/[FD] [C43] Quản lý xe khách - Ver1.2.docx
+++ b/01_Document/[FD] Thiết kế chức năng hệ thống/[FD] [C43] Quản lý xe khách - Ver1.2.docx
@@ -1,6 +1,6 @@
 
 <file path=word/document.xml><?xml version="1.0" encoding="utf-8"?>
-<w:document xmlns:wpc="http://schemas.microsoft.com/office/word/2010/wordprocessingCanvas" xmlns:mc="http://schemas.openxmlformats.org/markup-compatibility/2006" xmlns:o="urn:schemas-microsoft-com:office:office" xmlns:r="http://schemas.openxmlformats.org/officeDocument/2006/relationships" xmlns:m="http://schemas.openxmlformats.org/officeDocument/2006/math" xmlns:v="urn:schemas-microsoft-com:vml" xmlns:wp14="http://schemas.microsoft.com/office/word/2010/wordprocessingDrawing" xmlns:wp="http://schemas.openxmlformats.org/drawingml/2006/wordprocessingDrawing" xmlns:w10="urn:schemas-microsoft-com:office:word" xmlns:w="http://schemas.openxmlformats.org/wordprocessingml/2006/main" xmlns:w14="http://schemas.microsoft.com/office/word/2010/wordml" xmlns:w15="http://schemas.microsoft.com/office/word/2012/wordml" xmlns:wpg="http://schemas.microsoft.com/office/word/2010/wordprocessingGroup" xmlns:wpi="http://schemas.microsoft.com/office/word/2010/wordprocessingInk" xmlns:wne="http://schemas.microsoft.com/office/word/2006/wordml" xmlns:wps="http://schemas.microsoft.com/office/word/2010/wordprocessingShape" mc:Ignorable="w14 w15 wp14">
+<w:document xmlns:wpc="http://schemas.microsoft.com/office/word/2010/wordprocessingCanvas" xmlns:cx="http://schemas.microsoft.com/office/drawing/2014/chartex" xmlns:cx1="http://schemas.microsoft.com/office/drawing/2015/9/8/chartex" xmlns:cx2="http://schemas.microsoft.com/office/drawing/2015/10/21/chartex" xmlns:cx3="http://schemas.microsoft.com/office/drawing/2016/5/9/chartex" xmlns:cx4="http://schemas.microsoft.com/office/drawing/2016/5/10/chartex" xmlns:cx5="http://schemas.microsoft.com/office/drawing/2016/5/11/chartex" xmlns:cx6="http://schemas.microsoft.com/office/drawing/2016/5/12/chartex" xmlns:cx7="http://schemas.microsoft.com/office/drawing/2016/5/13/chartex" xmlns:cx8="http://schemas.microsoft.com/office/drawing/2016/5/14/chartex" xmlns:mc="http://schemas.openxmlformats.org/markup-compatibility/2006" xmlns:aink="http://schemas.microsoft.com/office/drawing/2016/ink" xmlns:am3d="http://schemas.microsoft.com/office/drawing/2017/model3d" xmlns:o="urn:schemas-microsoft-com:office:office" xmlns:r="http://schemas.openxmlformats.org/officeDocument/2006/relationships" xmlns:m="http://schemas.openxmlformats.org/officeDocument/2006/math" xmlns:v="urn:schemas-microsoft-com:vml" xmlns:wp14="http://schemas.microsoft.com/office/word/2010/wordprocessingDrawing" xmlns:wp="http://schemas.openxmlformats.org/drawingml/2006/wordprocessingDrawing" xmlns:w10="urn:schemas-microsoft-com:office:word" xmlns:w="http://schemas.openxmlformats.org/wordprocessingml/2006/main" xmlns:w14="http://schemas.microsoft.com/office/word/2010/wordml" xmlns:w15="http://schemas.microsoft.com/office/word/2012/wordml" xmlns:w16se="http://schemas.microsoft.com/office/word/2015/wordml/symex" xmlns:wpg="http://schemas.microsoft.com/office/word/2010/wordprocessingGroup" xmlns:wpi="http://schemas.microsoft.com/office/word/2010/wordprocessingInk" xmlns:wne="http://schemas.microsoft.com/office/word/2006/wordml" xmlns:wps="http://schemas.microsoft.com/office/word/2010/wordprocessingShape" mc:Ignorable="w14 w15 w16se wp14">
   <w:body>
     <w:sdt>
       <w:sdtPr>
@@ -872,7 +872,6 @@
         <w:pStyle w:val="TuStyle-Title1"/>
       </w:pPr>
       <w:r>
-        <w:lastRenderedPageBreak/>
         <w:t>Kiến trúc hệ thống</w:t>
       </w:r>
     </w:p>
@@ -982,7 +981,6 @@
         <w:pStyle w:val="TuStyle-Title1"/>
       </w:pPr>
       <w:r>
-        <w:lastRenderedPageBreak/>
         <w:t>Sơ đồ lớp</w:t>
       </w:r>
     </w:p>
@@ -1080,7 +1078,6 @@
         <w:pStyle w:val="TuStyle-Title1"/>
       </w:pPr>
       <w:r>
-        <w:lastRenderedPageBreak/>
         <w:t>Lược đồ Cơ sở dữ liệu</w:t>
       </w:r>
     </w:p>
@@ -1998,7 +1995,6 @@
         <w:pStyle w:val="TuNormal"/>
       </w:pPr>
       <w:r>
-        <w:lastRenderedPageBreak/>
         <w:t>Mô tả chi tiết</w:t>
       </w:r>
     </w:p>
@@ -3030,7 +3026,6 @@
               <w:pStyle w:val="MyTable"/>
             </w:pPr>
             <w:r>
-              <w:lastRenderedPageBreak/>
               <w:t>11</w:t>
             </w:r>
           </w:p>
@@ -4093,7 +4088,6 @@
               <w:pStyle w:val="MyTable"/>
             </w:pPr>
             <w:r>
-              <w:lastRenderedPageBreak/>
               <w:t>Mã số</w:t>
             </w:r>
           </w:p>
@@ -5434,7 +5428,16 @@
                 <w:sz w:val="24"/>
                 <w:szCs w:val="24"/>
               </w:rPr>
-              <w:t>[FR01]- [CLS_10]</w:t>
+              <w:t>[FR01]- [CLS_05</w:t>
+            </w:r>
+            <w:r>
+              <w:rPr>
+                <w:rFonts w:ascii="Times New Roman" w:eastAsia="Times New Roman" w:hAnsi="Times New Roman" w:cs="Times New Roman"/>
+                <w:color w:val="000000"/>
+                <w:sz w:val="24"/>
+                <w:szCs w:val="24"/>
+              </w:rPr>
+              <w:t>]</w:t>
             </w:r>
           </w:p>
         </w:tc>
@@ -6395,7 +6398,6 @@
               <w:pStyle w:val="MyTable"/>
             </w:pPr>
             <w:r>
-              <w:lastRenderedPageBreak/>
               <w:t>Mã số</w:t>
             </w:r>
           </w:p>
@@ -6447,7 +6449,10 @@
               <w:pStyle w:val="MyTable"/>
             </w:pPr>
             <w:r>
-              <w:t>[FR01]-[CLS_01]</w:t>
+              <w:t>[FR01]-[CLS_03</w:t>
+            </w:r>
+            <w:r>
+              <w:t>]</w:t>
             </w:r>
           </w:p>
         </w:tc>
@@ -6710,6 +6715,7 @@
             <w:pPr>
               <w:pStyle w:val="MyTable"/>
             </w:pPr>
+            <w:proofErr w:type="gramStart"/>
             <w:r>
               <w:t>n</w:t>
             </w:r>
@@ -6720,7 +6726,11 @@
               <w:t>r</w:t>
             </w:r>
             <w:r>
-              <w:t>char(50)</w:t>
+              <w:t>char(</w:t>
+            </w:r>
+            <w:proofErr w:type="gramEnd"/>
+            <w:r>
+              <w:t>50)</w:t>
             </w:r>
           </w:p>
         </w:tc>
@@ -6732,8 +6742,13 @@
             <w:pPr>
               <w:pStyle w:val="MyTable"/>
             </w:pPr>
-            <w:r>
-              <w:t>nvarchar(50)</w:t>
+            <w:proofErr w:type="gramStart"/>
+            <w:r>
+              <w:t>nvarchar(</w:t>
+            </w:r>
+            <w:proofErr w:type="gramEnd"/>
+            <w:r>
+              <w:t>50)</w:t>
             </w:r>
           </w:p>
         </w:tc>
@@ -7430,7 +7445,6 @@
               <w:pStyle w:val="MyTable"/>
             </w:pPr>
             <w:r>
-              <w:lastRenderedPageBreak/>
               <w:t>STT</w:t>
             </w:r>
           </w:p>
@@ -8442,7 +8456,6 @@
               <w:pStyle w:val="MyTable"/>
             </w:pPr>
             <w:r>
-              <w:lastRenderedPageBreak/>
               <w:t>Mã số</w:t>
             </w:r>
           </w:p>
@@ -8492,7 +8505,10 @@
               <w:pStyle w:val="MyTable"/>
             </w:pPr>
             <w:r>
-              <w:t>[FR01]-[CLS_05]</w:t>
+              <w:t>[FR01]-[CLS_06</w:t>
+            </w:r>
+            <w:r>
+              <w:t>]</w:t>
             </w:r>
           </w:p>
         </w:tc>
@@ -9523,7 +9539,6 @@
               <w:pStyle w:val="MyTable"/>
             </w:pPr>
             <w:r>
-              <w:lastRenderedPageBreak/>
               <w:t>12</w:t>
             </w:r>
           </w:p>
@@ -9736,7 +9751,10 @@
               <w:pStyle w:val="MyTable"/>
             </w:pPr>
             <w:r>
-              <w:t>[FR01]-[CLS_06]</w:t>
+              <w:t>[FR01]-[CLS_07</w:t>
+            </w:r>
+            <w:r>
+              <w:t>]</w:t>
             </w:r>
           </w:p>
         </w:tc>
@@ -10679,11 +10697,7 @@
               <w:pStyle w:val="MyTable"/>
             </w:pPr>
             <w:r>
-              <w:t xml:space="preserve">Ngày cập nhật thông tin </w:t>
-            </w:r>
-            <w:r>
-              <w:lastRenderedPageBreak/>
-              <w:t>chuyến đi lần cuối</w:t>
+              <w:t>Ngày cập nhật thông tin chuyến đi lần cuối</w:t>
             </w:r>
           </w:p>
         </w:tc>
@@ -10698,7 +10712,6 @@
               <w:pStyle w:val="MyTable"/>
             </w:pPr>
             <w:r>
-              <w:lastRenderedPageBreak/>
               <w:t>11</w:t>
             </w:r>
           </w:p>
@@ -10843,7 +10856,6 @@
               <w:pStyle w:val="MyTable"/>
             </w:pPr>
             <w:r>
-              <w:lastRenderedPageBreak/>
               <w:t>Mã số</w:t>
             </w:r>
           </w:p>
@@ -11657,7 +11669,15 @@
               <w:pStyle w:val="MyTable"/>
             </w:pPr>
             <w:r>
-              <w:t>Loại bằng lái (B1,…)</w:t>
+              <w:t>Loại bằng lái (B</w:t>
+            </w:r>
+            <w:proofErr w:type="gramStart"/>
+            <w:r>
+              <w:t>1,…</w:t>
+            </w:r>
+            <w:proofErr w:type="gramEnd"/>
+            <w:r>
+              <w:t>)</w:t>
             </w:r>
           </w:p>
         </w:tc>
@@ -12016,7 +12036,6 @@
               <w:pStyle w:val="MyTable"/>
             </w:pPr>
             <w:r>
-              <w:lastRenderedPageBreak/>
               <w:t>13</w:t>
             </w:r>
           </w:p>
@@ -12314,7 +12333,10 @@
               <w:pStyle w:val="MyTable"/>
             </w:pPr>
             <w:r>
-              <w:t>[FR01]-[CLS_11]</w:t>
+              <w:t>[FR01]-[CLS_12</w:t>
+            </w:r>
+            <w:r>
+              <w:t>]</w:t>
             </w:r>
           </w:p>
         </w:tc>
@@ -13080,7 +13102,7 @@
       <w:tr>
         <w:tc>
           <w:tcPr>
-            <w:tcW w:w="1530" w:type="dxa"/>
+            <w:tcW w:w="1470" w:type="dxa"/>
             <w:shd w:val="clear" w:color="auto" w:fill="D9D9D9" w:themeFill="background1" w:themeFillShade="D9"/>
           </w:tcPr>
           <w:p>
@@ -13088,14 +13110,13 @@
               <w:pStyle w:val="MyTable"/>
             </w:pPr>
             <w:r>
-              <w:lastRenderedPageBreak/>
               <w:t>Mã số</w:t>
             </w:r>
           </w:p>
         </w:tc>
         <w:tc>
           <w:tcPr>
-            <w:tcW w:w="7920" w:type="dxa"/>
+            <w:tcW w:w="7980" w:type="dxa"/>
             <w:gridSpan w:val="5"/>
             <w:shd w:val="clear" w:color="auto" w:fill="D9D9D9" w:themeFill="background1" w:themeFillShade="D9"/>
           </w:tcPr>
@@ -13118,7 +13139,7 @@
       <w:tr>
         <w:tc>
           <w:tcPr>
-            <w:tcW w:w="1530" w:type="dxa"/>
+            <w:tcW w:w="1470" w:type="dxa"/>
             <w:shd w:val="clear" w:color="auto" w:fill="D9D9D9" w:themeFill="background1" w:themeFillShade="D9"/>
           </w:tcPr>
           <w:p>
@@ -13132,7 +13153,7 @@
         </w:tc>
         <w:tc>
           <w:tcPr>
-            <w:tcW w:w="7920" w:type="dxa"/>
+            <w:tcW w:w="7980" w:type="dxa"/>
             <w:gridSpan w:val="5"/>
             <w:shd w:val="clear" w:color="auto" w:fill="D9D9D9" w:themeFill="background1" w:themeFillShade="D9"/>
           </w:tcPr>
@@ -13141,15 +13162,15 @@
               <w:pStyle w:val="MyTable"/>
             </w:pPr>
             <w:r>
-              <w:t>CLS_07</w:t>
-            </w:r>
-          </w:p>
-        </w:tc>
-      </w:tr>
-      <w:tr>
-        <w:tc>
-          <w:tcPr>
-            <w:tcW w:w="1530" w:type="dxa"/>
+              <w:t>[FR01]-[CLS_8]</w:t>
+            </w:r>
+          </w:p>
+        </w:tc>
+      </w:tr>
+      <w:tr>
+        <w:tc>
+          <w:tcPr>
+            <w:tcW w:w="1470" w:type="dxa"/>
             <w:shd w:val="clear" w:color="auto" w:fill="D9D9D9" w:themeFill="background1" w:themeFillShade="D9"/>
           </w:tcPr>
           <w:p>
@@ -13163,7 +13184,7 @@
         </w:tc>
         <w:tc>
           <w:tcPr>
-            <w:tcW w:w="7920" w:type="dxa"/>
+            <w:tcW w:w="7980" w:type="dxa"/>
             <w:gridSpan w:val="5"/>
             <w:shd w:val="clear" w:color="auto" w:fill="D9D9D9" w:themeFill="background1" w:themeFillShade="D9"/>
           </w:tcPr>
@@ -13202,7 +13223,7 @@
       <w:tr>
         <w:tc>
           <w:tcPr>
-            <w:tcW w:w="1530" w:type="dxa"/>
+            <w:tcW w:w="1470" w:type="dxa"/>
             <w:shd w:val="clear" w:color="auto" w:fill="D9D9D9" w:themeFill="background1" w:themeFillShade="D9"/>
           </w:tcPr>
           <w:p>
@@ -13230,20 +13251,6 @@
         </w:tc>
         <w:tc>
           <w:tcPr>
-            <w:tcW w:w="1417" w:type="dxa"/>
-            <w:shd w:val="clear" w:color="auto" w:fill="D9D9D9" w:themeFill="background1" w:themeFillShade="D9"/>
-          </w:tcPr>
-          <w:p>
-            <w:pPr>
-              <w:pStyle w:val="MyTable"/>
-            </w:pPr>
-            <w:r>
-              <w:t>Kiểu dữ liệu</w:t>
-            </w:r>
-          </w:p>
-        </w:tc>
-        <w:tc>
-          <w:tcPr>
             <w:tcW w:w="1556" w:type="dxa"/>
             <w:shd w:val="clear" w:color="auto" w:fill="D9D9D9" w:themeFill="background1" w:themeFillShade="D9"/>
           </w:tcPr>
@@ -13252,13 +13259,27 @@
               <w:pStyle w:val="MyTable"/>
             </w:pPr>
             <w:r>
+              <w:t>Kiểu dữ liệu</w:t>
+            </w:r>
+          </w:p>
+        </w:tc>
+        <w:tc>
+          <w:tcPr>
+            <w:tcW w:w="1556" w:type="dxa"/>
+            <w:shd w:val="clear" w:color="auto" w:fill="D9D9D9" w:themeFill="background1" w:themeFillShade="D9"/>
+          </w:tcPr>
+          <w:p>
+            <w:pPr>
+              <w:pStyle w:val="MyTable"/>
+            </w:pPr>
+            <w:r>
               <w:t>Phạm vi</w:t>
             </w:r>
           </w:p>
         </w:tc>
         <w:tc>
           <w:tcPr>
-            <w:tcW w:w="1517" w:type="dxa"/>
+            <w:tcW w:w="1514" w:type="dxa"/>
             <w:shd w:val="clear" w:color="auto" w:fill="D9D9D9" w:themeFill="background1" w:themeFillShade="D9"/>
           </w:tcPr>
           <w:p>
@@ -13272,7 +13293,7 @@
         </w:tc>
         <w:tc>
           <w:tcPr>
-            <w:tcW w:w="1761" w:type="dxa"/>
+            <w:tcW w:w="1685" w:type="dxa"/>
             <w:shd w:val="clear" w:color="auto" w:fill="D9D9D9" w:themeFill="background1" w:themeFillShade="D9"/>
           </w:tcPr>
           <w:p>
@@ -13288,7 +13309,7 @@
       <w:tr>
         <w:tc>
           <w:tcPr>
-            <w:tcW w:w="1530" w:type="dxa"/>
+            <w:tcW w:w="1470" w:type="dxa"/>
           </w:tcPr>
           <w:p>
             <w:pPr>
@@ -13314,7 +13335,7 @@
         </w:tc>
         <w:tc>
           <w:tcPr>
-            <w:tcW w:w="1417" w:type="dxa"/>
+            <w:tcW w:w="1556" w:type="dxa"/>
           </w:tcPr>
           <w:p>
             <w:pPr>
@@ -13340,7 +13361,7 @@
         </w:tc>
         <w:tc>
           <w:tcPr>
-            <w:tcW w:w="1517" w:type="dxa"/>
+            <w:tcW w:w="1514" w:type="dxa"/>
           </w:tcPr>
           <w:p>
             <w:pPr>
@@ -13353,7 +13374,7 @@
         </w:tc>
         <w:tc>
           <w:tcPr>
-            <w:tcW w:w="1761" w:type="dxa"/>
+            <w:tcW w:w="1685" w:type="dxa"/>
           </w:tcPr>
           <w:p>
             <w:pPr>
@@ -13368,7 +13389,7 @@
       <w:tr>
         <w:tc>
           <w:tcPr>
-            <w:tcW w:w="1530" w:type="dxa"/>
+            <w:tcW w:w="1470" w:type="dxa"/>
           </w:tcPr>
           <w:p>
             <w:pPr>
@@ -13394,7 +13415,7 @@
         </w:tc>
         <w:tc>
           <w:tcPr>
-            <w:tcW w:w="1417" w:type="dxa"/>
+            <w:tcW w:w="1556" w:type="dxa"/>
           </w:tcPr>
           <w:p>
             <w:pPr>
@@ -13420,17 +13441,17 @@
         </w:tc>
         <w:tc>
           <w:tcPr>
-            <w:tcW w:w="1517" w:type="dxa"/>
-          </w:tcPr>
-          <w:p>
-            <w:pPr>
-              <w:pStyle w:val="MyTable"/>
-            </w:pPr>
-          </w:p>
-        </w:tc>
-        <w:tc>
-          <w:tcPr>
-            <w:tcW w:w="1761" w:type="dxa"/>
+            <w:tcW w:w="1514" w:type="dxa"/>
+          </w:tcPr>
+          <w:p>
+            <w:pPr>
+              <w:pStyle w:val="MyTable"/>
+            </w:pPr>
+          </w:p>
+        </w:tc>
+        <w:tc>
+          <w:tcPr>
+            <w:tcW w:w="1685" w:type="dxa"/>
           </w:tcPr>
           <w:p>
             <w:pPr>
@@ -13445,7 +13466,7 @@
       <w:tr>
         <w:tc>
           <w:tcPr>
-            <w:tcW w:w="1530" w:type="dxa"/>
+            <w:tcW w:w="1470" w:type="dxa"/>
           </w:tcPr>
           <w:p>
             <w:pPr>
@@ -13471,7 +13492,7 @@
         </w:tc>
         <w:tc>
           <w:tcPr>
-            <w:tcW w:w="1417" w:type="dxa"/>
+            <w:tcW w:w="1556" w:type="dxa"/>
           </w:tcPr>
           <w:p>
             <w:pPr>
@@ -13497,7 +13518,7 @@
         </w:tc>
         <w:tc>
           <w:tcPr>
-            <w:tcW w:w="1517" w:type="dxa"/>
+            <w:tcW w:w="1514" w:type="dxa"/>
           </w:tcPr>
           <w:p>
             <w:pPr>
@@ -13510,7 +13531,7 @@
         </w:tc>
         <w:tc>
           <w:tcPr>
-            <w:tcW w:w="1761" w:type="dxa"/>
+            <w:tcW w:w="1685" w:type="dxa"/>
           </w:tcPr>
           <w:p>
             <w:pPr>
@@ -13525,7 +13546,7 @@
       <w:tr>
         <w:tc>
           <w:tcPr>
-            <w:tcW w:w="1530" w:type="dxa"/>
+            <w:tcW w:w="1470" w:type="dxa"/>
           </w:tcPr>
           <w:p>
             <w:pPr>
@@ -13551,55 +13572,53 @@
         </w:tc>
         <w:tc>
           <w:tcPr>
-            <w:tcW w:w="1417" w:type="dxa"/>
-          </w:tcPr>
-          <w:p>
-            <w:pPr>
-              <w:pStyle w:val="MyTable"/>
-            </w:pPr>
-            <w:r>
-              <w:t>decimal</w:t>
-            </w:r>
-            <w:r>
-              <w:t>(18,0</w:t>
-            </w:r>
-            <w:r>
-              <w:t>)</w:t>
-            </w:r>
-          </w:p>
-        </w:tc>
-        <w:tc>
-          <w:tcPr>
             <w:tcW w:w="1556" w:type="dxa"/>
           </w:tcPr>
           <w:p>
             <w:pPr>
               <w:pStyle w:val="MyTable"/>
             </w:pPr>
-            <w:r>
-              <w:t>decimal(1</w:t>
-            </w:r>
-            <w:r>
-              <w:t>8,0</w:t>
-            </w:r>
-            <w:r>
-              <w:t>)</w:t>
-            </w:r>
-          </w:p>
-        </w:tc>
-        <w:tc>
-          <w:tcPr>
-            <w:tcW w:w="1517" w:type="dxa"/>
-          </w:tcPr>
-          <w:p>
-            <w:pPr>
-              <w:pStyle w:val="MyTable"/>
-            </w:pPr>
-          </w:p>
-        </w:tc>
-        <w:tc>
-          <w:tcPr>
-            <w:tcW w:w="1761" w:type="dxa"/>
+            <w:proofErr w:type="gramStart"/>
+            <w:r>
+              <w:t>decimal(</w:t>
+            </w:r>
+            <w:proofErr w:type="gramEnd"/>
+            <w:r>
+              <w:t>18,0)</w:t>
+            </w:r>
+          </w:p>
+        </w:tc>
+        <w:tc>
+          <w:tcPr>
+            <w:tcW w:w="1556" w:type="dxa"/>
+          </w:tcPr>
+          <w:p>
+            <w:pPr>
+              <w:pStyle w:val="MyTable"/>
+            </w:pPr>
+            <w:proofErr w:type="gramStart"/>
+            <w:r>
+              <w:t>decimal(</w:t>
+            </w:r>
+            <w:proofErr w:type="gramEnd"/>
+            <w:r>
+              <w:t>18,0)</w:t>
+            </w:r>
+          </w:p>
+        </w:tc>
+        <w:tc>
+          <w:tcPr>
+            <w:tcW w:w="1514" w:type="dxa"/>
+          </w:tcPr>
+          <w:p>
+            <w:pPr>
+              <w:pStyle w:val="MyTable"/>
+            </w:pPr>
+          </w:p>
+        </w:tc>
+        <w:tc>
+          <w:tcPr>
+            <w:tcW w:w="1685" w:type="dxa"/>
           </w:tcPr>
           <w:p>
             <w:pPr>
@@ -13614,7 +13633,7 @@
       <w:tr>
         <w:tc>
           <w:tcPr>
-            <w:tcW w:w="1530" w:type="dxa"/>
+            <w:tcW w:w="1470" w:type="dxa"/>
           </w:tcPr>
           <w:p>
             <w:pPr>
@@ -13640,7 +13659,7 @@
         </w:tc>
         <w:tc>
           <w:tcPr>
-            <w:tcW w:w="1417" w:type="dxa"/>
+            <w:tcW w:w="1556" w:type="dxa"/>
           </w:tcPr>
           <w:p>
             <w:pPr>
@@ -13666,17 +13685,17 @@
         </w:tc>
         <w:tc>
           <w:tcPr>
-            <w:tcW w:w="1517" w:type="dxa"/>
-          </w:tcPr>
-          <w:p>
-            <w:pPr>
-              <w:pStyle w:val="MyTable"/>
-            </w:pPr>
-          </w:p>
-        </w:tc>
-        <w:tc>
-          <w:tcPr>
-            <w:tcW w:w="1761" w:type="dxa"/>
+            <w:tcW w:w="1514" w:type="dxa"/>
+          </w:tcPr>
+          <w:p>
+            <w:pPr>
+              <w:pStyle w:val="MyTable"/>
+            </w:pPr>
+          </w:p>
+        </w:tc>
+        <w:tc>
+          <w:tcPr>
+            <w:tcW w:w="1685" w:type="dxa"/>
           </w:tcPr>
           <w:p>
             <w:pPr>
@@ -13691,7 +13710,7 @@
       <w:tr>
         <w:tc>
           <w:tcPr>
-            <w:tcW w:w="1530" w:type="dxa"/>
+            <w:tcW w:w="1470" w:type="dxa"/>
           </w:tcPr>
           <w:p>
             <w:pPr>
@@ -13717,7 +13736,7 @@
         </w:tc>
         <w:tc>
           <w:tcPr>
-            <w:tcW w:w="1417" w:type="dxa"/>
+            <w:tcW w:w="1556" w:type="dxa"/>
           </w:tcPr>
           <w:p>
             <w:pPr>
@@ -13743,7 +13762,7 @@
         </w:tc>
         <w:tc>
           <w:tcPr>
-            <w:tcW w:w="1517" w:type="dxa"/>
+            <w:tcW w:w="1514" w:type="dxa"/>
           </w:tcPr>
           <w:p>
             <w:pPr>
@@ -13756,7 +13775,7 @@
         </w:tc>
         <w:tc>
           <w:tcPr>
-            <w:tcW w:w="1761" w:type="dxa"/>
+            <w:tcW w:w="1685" w:type="dxa"/>
           </w:tcPr>
           <w:p>
             <w:pPr>
@@ -13771,7 +13790,7 @@
       <w:tr>
         <w:tc>
           <w:tcPr>
-            <w:tcW w:w="1530" w:type="dxa"/>
+            <w:tcW w:w="1470" w:type="dxa"/>
           </w:tcPr>
           <w:p>
             <w:pPr>
@@ -13797,7 +13816,7 @@
         </w:tc>
         <w:tc>
           <w:tcPr>
-            <w:tcW w:w="1417" w:type="dxa"/>
+            <w:tcW w:w="1556" w:type="dxa"/>
           </w:tcPr>
           <w:p>
             <w:pPr>
@@ -13823,7 +13842,7 @@
         </w:tc>
         <w:tc>
           <w:tcPr>
-            <w:tcW w:w="1517" w:type="dxa"/>
+            <w:tcW w:w="1514" w:type="dxa"/>
           </w:tcPr>
           <w:p>
             <w:pPr>
@@ -13836,7 +13855,7 @@
         </w:tc>
         <w:tc>
           <w:tcPr>
-            <w:tcW w:w="1761" w:type="dxa"/>
+            <w:tcW w:w="1685" w:type="dxa"/>
           </w:tcPr>
           <w:p>
             <w:pPr>
@@ -13851,7 +13870,7 @@
       <w:tr>
         <w:tc>
           <w:tcPr>
-            <w:tcW w:w="1530" w:type="dxa"/>
+            <w:tcW w:w="1470" w:type="dxa"/>
           </w:tcPr>
           <w:p>
             <w:pPr>
@@ -13877,7 +13896,7 @@
         </w:tc>
         <w:tc>
           <w:tcPr>
-            <w:tcW w:w="1417" w:type="dxa"/>
+            <w:tcW w:w="1556" w:type="dxa"/>
           </w:tcPr>
           <w:p>
             <w:pPr>
@@ -13903,17 +13922,17 @@
         </w:tc>
         <w:tc>
           <w:tcPr>
-            <w:tcW w:w="1517" w:type="dxa"/>
-          </w:tcPr>
-          <w:p>
-            <w:pPr>
-              <w:pStyle w:val="MyTable"/>
-            </w:pPr>
-          </w:p>
-        </w:tc>
-        <w:tc>
-          <w:tcPr>
-            <w:tcW w:w="1761" w:type="dxa"/>
+            <w:tcW w:w="1514" w:type="dxa"/>
+          </w:tcPr>
+          <w:p>
+            <w:pPr>
+              <w:pStyle w:val="MyTable"/>
+            </w:pPr>
+          </w:p>
+        </w:tc>
+        <w:tc>
+          <w:tcPr>
+            <w:tcW w:w="1685" w:type="dxa"/>
           </w:tcPr>
           <w:p>
             <w:pPr>
@@ -13928,7 +13947,7 @@
       <w:tr>
         <w:tc>
           <w:tcPr>
-            <w:tcW w:w="1530" w:type="dxa"/>
+            <w:tcW w:w="1470" w:type="dxa"/>
           </w:tcPr>
           <w:p>
             <w:pPr>
@@ -13954,7 +13973,7 @@
         </w:tc>
         <w:tc>
           <w:tcPr>
-            <w:tcW w:w="1417" w:type="dxa"/>
+            <w:tcW w:w="1556" w:type="dxa"/>
           </w:tcPr>
           <w:p>
             <w:pPr>
@@ -13980,7 +13999,7 @@
         </w:tc>
         <w:tc>
           <w:tcPr>
-            <w:tcW w:w="1517" w:type="dxa"/>
+            <w:tcW w:w="1514" w:type="dxa"/>
           </w:tcPr>
           <w:p>
             <w:pPr>
@@ -13996,7 +14015,7 @@
         </w:tc>
         <w:tc>
           <w:tcPr>
-            <w:tcW w:w="1761" w:type="dxa"/>
+            <w:tcW w:w="1685" w:type="dxa"/>
           </w:tcPr>
           <w:p>
             <w:pPr>
@@ -14006,16 +14025,178 @@
               <w:t>Mã nhân viên khởi tạo</w:t>
             </w:r>
             <w:r>
+              <w:t xml:space="preserve"> dữ liệu lưu hợp đồng</w:t>
+            </w:r>
+          </w:p>
+        </w:tc>
+      </w:tr>
+      <w:tr>
+        <w:tc>
+          <w:tcPr>
+            <w:tcW w:w="1470" w:type="dxa"/>
+          </w:tcPr>
+          <w:p>
+            <w:pPr>
+              <w:pStyle w:val="MyTable"/>
+            </w:pPr>
+            <w:r>
+              <w:t>10</w:t>
+            </w:r>
+          </w:p>
+        </w:tc>
+        <w:tc>
+          <w:tcPr>
+            <w:tcW w:w="1669" w:type="dxa"/>
+          </w:tcPr>
+          <w:p>
+            <w:pPr>
+              <w:pStyle w:val="MyTable"/>
+            </w:pPr>
+            <w:r>
+              <w:t>lastupdateUser</w:t>
+            </w:r>
+          </w:p>
+        </w:tc>
+        <w:tc>
+          <w:tcPr>
+            <w:tcW w:w="1556" w:type="dxa"/>
+          </w:tcPr>
+          <w:p>
+            <w:pPr>
+              <w:pStyle w:val="MyTable"/>
+            </w:pPr>
+            <w:r>
+              <w:t>int</w:t>
+            </w:r>
+          </w:p>
+        </w:tc>
+        <w:tc>
+          <w:tcPr>
+            <w:tcW w:w="1556" w:type="dxa"/>
+          </w:tcPr>
+          <w:p>
+            <w:pPr>
+              <w:pStyle w:val="MyTable"/>
+            </w:pPr>
+            <w:r>
+              <w:t>int</w:t>
+            </w:r>
+          </w:p>
+        </w:tc>
+        <w:tc>
+          <w:tcPr>
+            <w:tcW w:w="1514" w:type="dxa"/>
+          </w:tcPr>
+          <w:p>
+            <w:pPr>
+              <w:pStyle w:val="MyTable"/>
+            </w:pPr>
+            <w:r>
+              <w:t>Khóa ngoại</w:t>
+            </w:r>
+            <w:r>
+              <w:t xml:space="preserve"> tới bảng NHANVIEN</w:t>
+            </w:r>
+          </w:p>
+        </w:tc>
+        <w:tc>
+          <w:tcPr>
+            <w:tcW w:w="1685" w:type="dxa"/>
+          </w:tcPr>
+          <w:p>
+            <w:pPr>
+              <w:pStyle w:val="MyTable"/>
+            </w:pPr>
+            <w:r>
+              <w:t xml:space="preserve">Mã nhân viên cập nhật thông tin </w:t>
+            </w:r>
+            <w:r>
+              <w:t>hợp đồng lần cuối</w:t>
+            </w:r>
+          </w:p>
+        </w:tc>
+      </w:tr>
+      <w:tr>
+        <w:tc>
+          <w:tcPr>
+            <w:tcW w:w="1470" w:type="dxa"/>
+          </w:tcPr>
+          <w:p>
+            <w:pPr>
+              <w:pStyle w:val="MyTable"/>
+            </w:pPr>
+            <w:r>
+              <w:t>11</w:t>
+            </w:r>
+          </w:p>
+        </w:tc>
+        <w:tc>
+          <w:tcPr>
+            <w:tcW w:w="1669" w:type="dxa"/>
+          </w:tcPr>
+          <w:p>
+            <w:pPr>
+              <w:pStyle w:val="MyTable"/>
+            </w:pPr>
+            <w:r>
+              <w:t>createDate</w:t>
+            </w:r>
+          </w:p>
+        </w:tc>
+        <w:tc>
+          <w:tcPr>
+            <w:tcW w:w="1556" w:type="dxa"/>
+          </w:tcPr>
+          <w:p>
+            <w:pPr>
+              <w:pStyle w:val="MyTable"/>
+            </w:pPr>
+            <w:r>
+              <w:t>datetime</w:t>
+            </w:r>
+          </w:p>
+        </w:tc>
+        <w:tc>
+          <w:tcPr>
+            <w:tcW w:w="1556" w:type="dxa"/>
+          </w:tcPr>
+          <w:p>
+            <w:pPr>
+              <w:pStyle w:val="MyTable"/>
+            </w:pPr>
+            <w:r>
+              <w:t>datetime</w:t>
+            </w:r>
+          </w:p>
+        </w:tc>
+        <w:tc>
+          <w:tcPr>
+            <w:tcW w:w="1514" w:type="dxa"/>
+          </w:tcPr>
+          <w:p>
+            <w:pPr>
+              <w:pStyle w:val="MyTable"/>
+            </w:pPr>
+          </w:p>
+        </w:tc>
+        <w:tc>
+          <w:tcPr>
+            <w:tcW w:w="1685" w:type="dxa"/>
+          </w:tcPr>
+          <w:p>
+            <w:pPr>
+              <w:pStyle w:val="MyTable"/>
+            </w:pPr>
+            <w:r>
+              <w:t>Ngày khởi tạo</w:t>
+            </w:r>
+            <w:r>
+              <w:t xml:space="preserve"> dữ liệu</w:t>
+            </w:r>
+            <w:r>
               <w:t xml:space="preserve"> </w:t>
             </w:r>
             <w:r>
-              <w:t xml:space="preserve">dữ </w:t>
-            </w:r>
-            <w:r>
-              <w:lastRenderedPageBreak/>
-              <w:t xml:space="preserve">liệu lưu </w:t>
-            </w:r>
-            <w:r>
               <w:t>hợp đồng</w:t>
             </w:r>
           </w:p>
@@ -14024,15 +14205,14 @@
       <w:tr>
         <w:tc>
           <w:tcPr>
-            <w:tcW w:w="1530" w:type="dxa"/>
-          </w:tcPr>
-          <w:p>
-            <w:pPr>
-              <w:pStyle w:val="MyTable"/>
-            </w:pPr>
-            <w:r>
-              <w:lastRenderedPageBreak/>
-              <w:t>10</w:t>
+            <w:tcW w:w="1470" w:type="dxa"/>
+          </w:tcPr>
+          <w:p>
+            <w:pPr>
+              <w:pStyle w:val="MyTable"/>
+            </w:pPr>
+            <w:r>
+              <w:t>12</w:t>
             </w:r>
           </w:p>
         </w:tc>
@@ -14045,13 +14225,93 @@
               <w:pStyle w:val="MyTable"/>
             </w:pPr>
             <w:r>
-              <w:t>lastupdateUser</w:t>
-            </w:r>
-          </w:p>
-        </w:tc>
-        <w:tc>
-          <w:tcPr>
-            <w:tcW w:w="1417" w:type="dxa"/>
+              <w:t>lastupdateDate</w:t>
+            </w:r>
+          </w:p>
+        </w:tc>
+        <w:tc>
+          <w:tcPr>
+            <w:tcW w:w="1556" w:type="dxa"/>
+          </w:tcPr>
+          <w:p>
+            <w:pPr>
+              <w:pStyle w:val="MyTable"/>
+            </w:pPr>
+            <w:r>
+              <w:t>datetime</w:t>
+            </w:r>
+          </w:p>
+        </w:tc>
+        <w:tc>
+          <w:tcPr>
+            <w:tcW w:w="1556" w:type="dxa"/>
+          </w:tcPr>
+          <w:p>
+            <w:pPr>
+              <w:pStyle w:val="MyTable"/>
+            </w:pPr>
+            <w:r>
+              <w:t>datetime</w:t>
+            </w:r>
+          </w:p>
+        </w:tc>
+        <w:tc>
+          <w:tcPr>
+            <w:tcW w:w="1514" w:type="dxa"/>
+          </w:tcPr>
+          <w:p>
+            <w:pPr>
+              <w:pStyle w:val="MyTable"/>
+            </w:pPr>
+          </w:p>
+        </w:tc>
+        <w:tc>
+          <w:tcPr>
+            <w:tcW w:w="1685" w:type="dxa"/>
+          </w:tcPr>
+          <w:p>
+            <w:pPr>
+              <w:pStyle w:val="MyTable"/>
+            </w:pPr>
+            <w:r>
+              <w:t xml:space="preserve">Ngày cập nhật thông tin </w:t>
+            </w:r>
+            <w:r>
+              <w:t>hợp đồng lần cuối</w:t>
+            </w:r>
+          </w:p>
+        </w:tc>
+      </w:tr>
+      <w:tr>
+        <w:tc>
+          <w:tcPr>
+            <w:tcW w:w="1470" w:type="dxa"/>
+          </w:tcPr>
+          <w:p>
+            <w:pPr>
+              <w:pStyle w:val="MyTable"/>
+            </w:pPr>
+            <w:r>
+              <w:t>13</w:t>
+            </w:r>
+          </w:p>
+        </w:tc>
+        <w:tc>
+          <w:tcPr>
+            <w:tcW w:w="1669" w:type="dxa"/>
+          </w:tcPr>
+          <w:p>
+            <w:pPr>
+              <w:pStyle w:val="MyTable"/>
+            </w:pPr>
+            <w:r>
+              <w:t>isDeleted</w:t>
+            </w:r>
+          </w:p>
+        </w:tc>
+        <w:tc>
+          <w:tcPr>
+            <w:tcW w:w="1556" w:type="dxa"/>
           </w:tcPr>
           <w:p>
             <w:pPr>
@@ -14071,275 +14331,23 @@
               <w:pStyle w:val="MyTable"/>
             </w:pPr>
             <w:r>
-              <w:t>int</w:t>
-            </w:r>
-          </w:p>
-        </w:tc>
-        <w:tc>
-          <w:tcPr>
-            <w:tcW w:w="1517" w:type="dxa"/>
-          </w:tcPr>
-          <w:p>
-            <w:pPr>
-              <w:pStyle w:val="MyTable"/>
-            </w:pPr>
-            <w:r>
-              <w:t>Khóa ngoại</w:t>
-            </w:r>
-            <w:r>
-              <w:t xml:space="preserve"> tới bảng NHANVIEN</w:t>
-            </w:r>
-          </w:p>
-        </w:tc>
-        <w:tc>
-          <w:tcPr>
-            <w:tcW w:w="1761" w:type="dxa"/>
-          </w:tcPr>
-          <w:p>
-            <w:pPr>
-              <w:pStyle w:val="MyTable"/>
-            </w:pPr>
-            <w:r>
-              <w:t xml:space="preserve">Mã nhân viên cập nhật thông tin </w:t>
-            </w:r>
-            <w:r>
-              <w:t>hợp đồng lần cuối</w:t>
-            </w:r>
-          </w:p>
-        </w:tc>
-      </w:tr>
-      <w:tr>
-        <w:tc>
-          <w:tcPr>
-            <w:tcW w:w="1530" w:type="dxa"/>
-          </w:tcPr>
-          <w:p>
-            <w:pPr>
-              <w:pStyle w:val="MyTable"/>
-            </w:pPr>
-            <w:r>
-              <w:t>11</w:t>
-            </w:r>
-          </w:p>
-        </w:tc>
-        <w:tc>
-          <w:tcPr>
-            <w:tcW w:w="1669" w:type="dxa"/>
-          </w:tcPr>
-          <w:p>
-            <w:pPr>
-              <w:pStyle w:val="MyTable"/>
-            </w:pPr>
-            <w:r>
-              <w:t>createDate</w:t>
-            </w:r>
-          </w:p>
-        </w:tc>
-        <w:tc>
-          <w:tcPr>
-            <w:tcW w:w="1417" w:type="dxa"/>
-          </w:tcPr>
-          <w:p>
-            <w:pPr>
-              <w:pStyle w:val="MyTable"/>
-            </w:pPr>
-            <w:r>
-              <w:t>datetime</w:t>
-            </w:r>
-          </w:p>
-        </w:tc>
-        <w:tc>
-          <w:tcPr>
-            <w:tcW w:w="1556" w:type="dxa"/>
-          </w:tcPr>
-          <w:p>
-            <w:pPr>
-              <w:pStyle w:val="MyTable"/>
-            </w:pPr>
-            <w:r>
-              <w:t>datetime</w:t>
-            </w:r>
-          </w:p>
-        </w:tc>
-        <w:tc>
-          <w:tcPr>
-            <w:tcW w:w="1517" w:type="dxa"/>
-          </w:tcPr>
-          <w:p>
-            <w:pPr>
-              <w:pStyle w:val="MyTable"/>
-            </w:pPr>
-          </w:p>
-        </w:tc>
-        <w:tc>
-          <w:tcPr>
-            <w:tcW w:w="1761" w:type="dxa"/>
-          </w:tcPr>
-          <w:p>
-            <w:pPr>
-              <w:pStyle w:val="MyTable"/>
-            </w:pPr>
-            <w:r>
-              <w:t>Ngày khởi tạo</w:t>
-            </w:r>
-            <w:r>
-              <w:t xml:space="preserve"> dữ liệu</w:t>
-            </w:r>
-            <w:r>
-              <w:t xml:space="preserve"> </w:t>
-            </w:r>
-            <w:r>
-              <w:t>hợp đồng</w:t>
-            </w:r>
-          </w:p>
-        </w:tc>
-      </w:tr>
-      <w:tr>
-        <w:tc>
-          <w:tcPr>
-            <w:tcW w:w="1530" w:type="dxa"/>
-          </w:tcPr>
-          <w:p>
-            <w:pPr>
-              <w:pStyle w:val="MyTable"/>
-            </w:pPr>
-            <w:r>
-              <w:t>12</w:t>
-            </w:r>
-          </w:p>
-        </w:tc>
-        <w:tc>
-          <w:tcPr>
-            <w:tcW w:w="1669" w:type="dxa"/>
-          </w:tcPr>
-          <w:p>
-            <w:pPr>
-              <w:pStyle w:val="MyTable"/>
-            </w:pPr>
-            <w:r>
-              <w:t>lastupdateDate</w:t>
-            </w:r>
-          </w:p>
-        </w:tc>
-        <w:tc>
-          <w:tcPr>
-            <w:tcW w:w="1417" w:type="dxa"/>
-          </w:tcPr>
-          <w:p>
-            <w:pPr>
-              <w:pStyle w:val="MyTable"/>
-            </w:pPr>
-            <w:r>
-              <w:t>datetime</w:t>
-            </w:r>
-          </w:p>
-        </w:tc>
-        <w:tc>
-          <w:tcPr>
-            <w:tcW w:w="1556" w:type="dxa"/>
-          </w:tcPr>
-          <w:p>
-            <w:pPr>
-              <w:pStyle w:val="MyTable"/>
-            </w:pPr>
-            <w:r>
-              <w:t>datetime</w:t>
-            </w:r>
-          </w:p>
-        </w:tc>
-        <w:tc>
-          <w:tcPr>
-            <w:tcW w:w="1517" w:type="dxa"/>
-          </w:tcPr>
-          <w:p>
-            <w:pPr>
-              <w:pStyle w:val="MyTable"/>
-            </w:pPr>
-          </w:p>
-        </w:tc>
-        <w:tc>
-          <w:tcPr>
-            <w:tcW w:w="1761" w:type="dxa"/>
-          </w:tcPr>
-          <w:p>
-            <w:pPr>
-              <w:pStyle w:val="MyTable"/>
-            </w:pPr>
-            <w:r>
-              <w:t xml:space="preserve">Ngày cập nhật thông tin </w:t>
-            </w:r>
-            <w:r>
-              <w:t>hợp đồng lần cuối</w:t>
-            </w:r>
-          </w:p>
-        </w:tc>
-      </w:tr>
-      <w:tr>
-        <w:tc>
-          <w:tcPr>
-            <w:tcW w:w="1530" w:type="dxa"/>
-          </w:tcPr>
-          <w:p>
-            <w:pPr>
-              <w:pStyle w:val="MyTable"/>
-            </w:pPr>
-            <w:r>
-              <w:t>13</w:t>
-            </w:r>
-          </w:p>
-        </w:tc>
-        <w:tc>
-          <w:tcPr>
-            <w:tcW w:w="1669" w:type="dxa"/>
-          </w:tcPr>
-          <w:p>
-            <w:pPr>
-              <w:pStyle w:val="MyTable"/>
-            </w:pPr>
-            <w:r>
-              <w:t>isDeleted</w:t>
-            </w:r>
-          </w:p>
-        </w:tc>
-        <w:tc>
-          <w:tcPr>
-            <w:tcW w:w="1417" w:type="dxa"/>
-          </w:tcPr>
-          <w:p>
-            <w:pPr>
-              <w:pStyle w:val="MyTable"/>
-            </w:pPr>
-            <w:r>
-              <w:t>int</w:t>
-            </w:r>
-          </w:p>
-        </w:tc>
-        <w:tc>
-          <w:tcPr>
-            <w:tcW w:w="1556" w:type="dxa"/>
-          </w:tcPr>
-          <w:p>
-            <w:pPr>
-              <w:pStyle w:val="MyTable"/>
-            </w:pPr>
-            <w:r>
               <w:t>{0, 1}</w:t>
             </w:r>
           </w:p>
         </w:tc>
         <w:tc>
           <w:tcPr>
-            <w:tcW w:w="1517" w:type="dxa"/>
-          </w:tcPr>
-          <w:p>
-            <w:pPr>
-              <w:pStyle w:val="MyTable"/>
-            </w:pPr>
-          </w:p>
-        </w:tc>
-        <w:tc>
-          <w:tcPr>
-            <w:tcW w:w="1761" w:type="dxa"/>
+            <w:tcW w:w="1514" w:type="dxa"/>
+          </w:tcPr>
+          <w:p>
+            <w:pPr>
+              <w:pStyle w:val="MyTable"/>
+            </w:pPr>
+          </w:p>
+        </w:tc>
+        <w:tc>
+          <w:tcPr>
+            <w:tcW w:w="1685" w:type="dxa"/>
           </w:tcPr>
           <w:p>
             <w:pPr>
@@ -14349,10 +14357,7 @@
               <w:t xml:space="preserve">Đánh dấu </w:t>
             </w:r>
             <w:r>
-              <w:t xml:space="preserve">dữ liệu </w:t>
-            </w:r>
-            <w:r>
-              <w:t>lưu hợp đồng có bị xóa hay không</w:t>
+              <w:t>dữ liệu lưu hợp đồng có bị xóa hay không</w:t>
             </w:r>
           </w:p>
         </w:tc>
@@ -15916,7 +15921,6 @@
               <w:pStyle w:val="MyTable"/>
             </w:pPr>
             <w:r>
-              <w:lastRenderedPageBreak/>
               <w:t>Mã số</w:t>
             </w:r>
           </w:p>
@@ -15969,7 +15973,13 @@
               <w:rPr>
                 <w:color w:val="000000"/>
               </w:rPr>
-              <w:t>[FR01]- [CLS_08]</w:t>
+              <w:t>[FR01]- [CLS_09</w:t>
+            </w:r>
+            <w:r>
+              <w:rPr>
+                <w:color w:val="000000"/>
+              </w:rPr>
+              <w:t>]</w:t>
             </w:r>
           </w:p>
         </w:tc>
@@ -17154,7 +17164,10 @@
               <w:pStyle w:val="MyTable"/>
             </w:pPr>
             <w:r>
-              <w:t>[FR01]-[CLS_01]</w:t>
+              <w:t>[FR01]-[CLS_13</w:t>
+            </w:r>
+            <w:r>
+              <w:t>]</w:t>
             </w:r>
           </w:p>
         </w:tc>
@@ -17420,8 +17433,13 @@
             <w:pPr>
               <w:pStyle w:val="MyTable"/>
             </w:pPr>
-            <w:r>
-              <w:t>nvarchar(10</w:t>
+            <w:proofErr w:type="gramStart"/>
+            <w:r>
+              <w:t>nvarchar(</w:t>
+            </w:r>
+            <w:proofErr w:type="gramEnd"/>
+            <w:r>
+              <w:t>10</w:t>
             </w:r>
             <w:r>
               <w:t>0)</w:t>
@@ -17436,8 +17454,13 @@
             <w:pPr>
               <w:pStyle w:val="MyTable"/>
             </w:pPr>
-            <w:r>
-              <w:t>nvarchar(100)</w:t>
+            <w:proofErr w:type="gramStart"/>
+            <w:r>
+              <w:t>nvarchar(</w:t>
+            </w:r>
+            <w:proofErr w:type="gramEnd"/>
+            <w:r>
+              <w:t>100)</w:t>
             </w:r>
           </w:p>
         </w:tc>
@@ -17755,8 +17778,13 @@
             <w:pPr>
               <w:pStyle w:val="MyTable"/>
             </w:pPr>
-            <w:r>
-              <w:t>decimal(18,0</w:t>
+            <w:proofErr w:type="gramStart"/>
+            <w:r>
+              <w:t>decimal(</w:t>
+            </w:r>
+            <w:proofErr w:type="gramEnd"/>
+            <w:r>
+              <w:t>18,0</w:t>
             </w:r>
             <w:r>
               <w:t>)</w:t>
@@ -17771,8 +17799,13 @@
             <w:pPr>
               <w:pStyle w:val="MyTable"/>
             </w:pPr>
-            <w:r>
-              <w:t>decimal(1</w:t>
+            <w:proofErr w:type="gramStart"/>
+            <w:r>
+              <w:t>decimal(</w:t>
+            </w:r>
+            <w:proofErr w:type="gramEnd"/>
+            <w:r>
+              <w:t>1</w:t>
             </w:r>
             <w:r>
               <w:t>8,0</w:t>
@@ -17816,7 +17849,6 @@
               <w:pStyle w:val="MyTable"/>
             </w:pPr>
             <w:r>
-              <w:lastRenderedPageBreak/>
               <w:t>7</w:t>
             </w:r>
           </w:p>
@@ -18327,7 +18359,6 @@
               <w:pStyle w:val="MyTable"/>
             </w:pPr>
             <w:r>
-              <w:lastRenderedPageBreak/>
               <w:t>Mã số</w:t>
             </w:r>
           </w:p>
@@ -18376,12 +18407,14 @@
             <w:pPr>
               <w:pStyle w:val="MyTable"/>
             </w:pPr>
+            <w:bookmarkStart w:id="16" w:name="_Hlk503458946"/>
             <w:r>
               <w:rPr>
                 <w:color w:val="000000"/>
               </w:rPr>
               <w:t>[FR01]- [CLS_02], [FR01]- [CLS_08]</w:t>
             </w:r>
+            <w:bookmarkEnd w:id="16"/>
           </w:p>
         </w:tc>
       </w:tr>
@@ -19340,8 +19373,6 @@
               </w:rPr>
               <w:t>{0, 1}</w:t>
             </w:r>
-            <w:bookmarkStart w:id="16" w:name="_GoBack"/>
-            <w:bookmarkEnd w:id="16"/>
           </w:p>
         </w:tc>
         <w:tc>
@@ -19472,7 +19503,15 @@
               <w:pStyle w:val="MyTable"/>
             </w:pPr>
             <w:r>
-              <w:t>TblVe_01</w:t>
+              <w:t>Tbl</w:t>
+            </w:r>
+            <w:bookmarkStart w:id="17" w:name="_GoBack"/>
+            <w:r>
+              <w:t>Ve</w:t>
+            </w:r>
+            <w:bookmarkEnd w:id="17"/>
+            <w:r>
+              <w:t>_01</w:t>
             </w:r>
           </w:p>
         </w:tc>
@@ -19503,7 +19542,10 @@
               <w:pStyle w:val="MyTable"/>
             </w:pPr>
             <w:r>
-              <w:t>[FR01]-[CLS_09]</w:t>
+              <w:t>[FR01]-[CLS_10</w:t>
+            </w:r>
+            <w:r>
+              <w:t>]</w:t>
             </w:r>
           </w:p>
         </w:tc>
@@ -19536,8 +19578,8 @@
             <w:r>
               <w:t>V</w:t>
             </w:r>
-            <w:bookmarkStart w:id="17" w:name="VE"/>
-            <w:bookmarkEnd w:id="17"/>
+            <w:bookmarkStart w:id="18" w:name="VE"/>
+            <w:bookmarkEnd w:id="18"/>
             <w:r>
               <w:t>E</w:t>
             </w:r>
@@ -20264,15 +20306,7 @@
                 <w:rFonts w:eastAsia="Times New Roman"/>
                 <w:color w:val="000000"/>
               </w:rPr>
-              <w:t xml:space="preserve">Mã khách hàng: mỗi vé </w:t>
-            </w:r>
-            <w:r>
-              <w:rPr>
-                <w:rFonts w:eastAsia="Times New Roman"/>
-                <w:color w:val="000000"/>
-              </w:rPr>
-              <w:lastRenderedPageBreak/>
-              <w:t>thuộc về duy nhất một khách hàng</w:t>
+              <w:t>Mã khách hàng: mỗi vé thuộc về duy nhất một khách hàng</w:t>
             </w:r>
           </w:p>
         </w:tc>
@@ -20287,7 +20321,6 @@
               <w:pStyle w:val="MyTable"/>
             </w:pPr>
             <w:r>
-              <w:lastRenderedPageBreak/>
               <w:t>8</w:t>
             </w:r>
           </w:p>
@@ -21132,7 +21165,6 @@
               <w:pStyle w:val="MyTable"/>
             </w:pPr>
             <w:r>
-              <w:lastRenderedPageBreak/>
               <w:t>Mã số</w:t>
             </w:r>
           </w:p>
@@ -21153,8 +21185,8 @@
             <w:r>
               <w:t>Ghe</w:t>
             </w:r>
-            <w:bookmarkStart w:id="18" w:name="GHE"/>
-            <w:bookmarkEnd w:id="18"/>
+            <w:bookmarkStart w:id="19" w:name="GHE"/>
+            <w:bookmarkEnd w:id="19"/>
             <w:r>
               <w:t>_01</w:t>
             </w:r>
@@ -21187,7 +21219,10 @@
               <w:pStyle w:val="MyTable"/>
             </w:pPr>
             <w:r>
-              <w:t>[FR01]-[CLS_12]</w:t>
+              <w:t>[FR01]-[CLS_13</w:t>
+            </w:r>
+            <w:r>
+              <w:t>]</w:t>
             </w:r>
           </w:p>
         </w:tc>
@@ -21752,7 +21787,7 @@
 </file>
 
 <file path=word/numbering.xml><?xml version="1.0" encoding="utf-8"?>
-<w:numbering xmlns:wpc="http://schemas.microsoft.com/office/word/2010/wordprocessingCanvas" xmlns:mc="http://schemas.openxmlformats.org/markup-compatibility/2006" xmlns:o="urn:schemas-microsoft-com:office:office" xmlns:r="http://schemas.openxmlformats.org/officeDocument/2006/relationships" xmlns:m="http://schemas.openxmlformats.org/officeDocument/2006/math" xmlns:v="urn:schemas-microsoft-com:vml" xmlns:wp14="http://schemas.microsoft.com/office/word/2010/wordprocessingDrawing" xmlns:wp="http://schemas.openxmlformats.org/drawingml/2006/wordprocessingDrawing" xmlns:w10="urn:schemas-microsoft-com:office:word" xmlns:w="http://schemas.openxmlformats.org/wordprocessingml/2006/main" xmlns:w14="http://schemas.microsoft.com/office/word/2010/wordml" xmlns:w15="http://schemas.microsoft.com/office/word/2012/wordml" xmlns:wpg="http://schemas.microsoft.com/office/word/2010/wordprocessingGroup" xmlns:wpi="http://schemas.microsoft.com/office/word/2010/wordprocessingInk" xmlns:wne="http://schemas.microsoft.com/office/word/2006/wordml" xmlns:wps="http://schemas.microsoft.com/office/word/2010/wordprocessingShape" mc:Ignorable="w14 w15 wp14">
+<w:numbering xmlns:wpc="http://schemas.microsoft.com/office/word/2010/wordprocessingCanvas" xmlns:cx="http://schemas.microsoft.com/office/drawing/2014/chartex" xmlns:cx1="http://schemas.microsoft.com/office/drawing/2015/9/8/chartex" xmlns:cx2="http://schemas.microsoft.com/office/drawing/2015/10/21/chartex" xmlns:cx3="http://schemas.microsoft.com/office/drawing/2016/5/9/chartex" xmlns:cx4="http://schemas.microsoft.com/office/drawing/2016/5/10/chartex" xmlns:cx5="http://schemas.microsoft.com/office/drawing/2016/5/11/chartex" xmlns:cx6="http://schemas.microsoft.com/office/drawing/2016/5/12/chartex" xmlns:cx7="http://schemas.microsoft.com/office/drawing/2016/5/13/chartex" xmlns:cx8="http://schemas.microsoft.com/office/drawing/2016/5/14/chartex" xmlns:mc="http://schemas.openxmlformats.org/markup-compatibility/2006" xmlns:aink="http://schemas.microsoft.com/office/drawing/2016/ink" xmlns:am3d="http://schemas.microsoft.com/office/drawing/2017/model3d" xmlns:o="urn:schemas-microsoft-com:office:office" xmlns:r="http://schemas.openxmlformats.org/officeDocument/2006/relationships" xmlns:m="http://schemas.openxmlformats.org/officeDocument/2006/math" xmlns:v="urn:schemas-microsoft-com:vml" xmlns:wp14="http://schemas.microsoft.com/office/word/2010/wordprocessingDrawing" xmlns:wp="http://schemas.openxmlformats.org/drawingml/2006/wordprocessingDrawing" xmlns:w10="urn:schemas-microsoft-com:office:word" xmlns:w="http://schemas.openxmlformats.org/wordprocessingml/2006/main" xmlns:w14="http://schemas.microsoft.com/office/word/2010/wordml" xmlns:w15="http://schemas.microsoft.com/office/word/2012/wordml" xmlns:w16se="http://schemas.microsoft.com/office/word/2015/wordml/symex" xmlns:wpg="http://schemas.microsoft.com/office/word/2010/wordprocessingGroup" xmlns:wpi="http://schemas.microsoft.com/office/word/2010/wordprocessingInk" xmlns:wne="http://schemas.microsoft.com/office/word/2006/wordml" xmlns:wps="http://schemas.microsoft.com/office/word/2010/wordprocessingShape" mc:Ignorable="w14 w15 w16se wp14">
   <w:abstractNum w:abstractNumId="0" w15:restartNumberingAfterBreak="0">
     <w:nsid w:val="03A213BE"/>
     <w:multiLevelType w:val="hybridMultilevel"/>
@@ -24066,7 +24101,7 @@
 </file>
 
 <file path=word/styles.xml><?xml version="1.0" encoding="utf-8"?>
-<w:styles xmlns:mc="http://schemas.openxmlformats.org/markup-compatibility/2006" xmlns:r="http://schemas.openxmlformats.org/officeDocument/2006/relationships" xmlns:w="http://schemas.openxmlformats.org/wordprocessingml/2006/main" xmlns:w14="http://schemas.microsoft.com/office/word/2010/wordml" xmlns:w15="http://schemas.microsoft.com/office/word/2012/wordml" mc:Ignorable="w14 w15">
+<w:styles xmlns:mc="http://schemas.openxmlformats.org/markup-compatibility/2006" xmlns:r="http://schemas.openxmlformats.org/officeDocument/2006/relationships" xmlns:w="http://schemas.openxmlformats.org/wordprocessingml/2006/main" xmlns:w14="http://schemas.microsoft.com/office/word/2010/wordml" xmlns:w15="http://schemas.microsoft.com/office/word/2012/wordml" xmlns:w16se="http://schemas.microsoft.com/office/word/2015/wordml/symex" mc:Ignorable="w14 w15 w16se">
   <w:docDefaults>
     <w:rPrDefault>
       <w:rPr>
@@ -24083,7 +24118,7 @@
       </w:pPr>
     </w:pPrDefault>
   </w:docDefaults>
-  <w:latentStyles w:defLockedState="0" w:defUIPriority="99" w:defSemiHidden="0" w:defUnhideWhenUsed="0" w:defQFormat="0" w:count="371">
+  <w:latentStyles w:defLockedState="0" w:defUIPriority="99" w:defSemiHidden="0" w:defUnhideWhenUsed="0" w:defQFormat="0" w:count="375">
     <w:lsdException w:name="Normal" w:uiPriority="0" w:qFormat="1"/>
     <w:lsdException w:name="heading 1" w:uiPriority="9" w:qFormat="1"/>
     <w:lsdException w:name="heading 2" w:semiHidden="1" w:uiPriority="9" w:unhideWhenUsed="1" w:qFormat="1"/>
@@ -24189,7 +24224,6 @@
     <w:lsdException w:name="HTML Sample" w:semiHidden="1" w:unhideWhenUsed="1"/>
     <w:lsdException w:name="HTML Typewriter" w:semiHidden="1" w:unhideWhenUsed="1"/>
     <w:lsdException w:name="HTML Variable" w:semiHidden="1" w:unhideWhenUsed="1"/>
-    <w:lsdException w:name="Normal Table" w:semiHidden="1" w:unhideWhenUsed="1"/>
     <w:lsdException w:name="annotation subject" w:semiHidden="1" w:unhideWhenUsed="1"/>
     <w:lsdException w:name="No List" w:semiHidden="1" w:unhideWhenUsed="1"/>
     <w:lsdException w:name="Outline List 1" w:semiHidden="1" w:unhideWhenUsed="1"/>
@@ -24233,10 +24267,8 @@
     <w:lsdException w:name="Table Elegant" w:semiHidden="1" w:unhideWhenUsed="1"/>
     <w:lsdException w:name="Table Professional" w:semiHidden="1" w:unhideWhenUsed="1"/>
     <w:lsdException w:name="Table Subtle 1" w:semiHidden="1" w:unhideWhenUsed="1"/>
-    <w:lsdException w:name="Table Subtle 2" w:semiHidden="1" w:unhideWhenUsed="1"/>
     <w:lsdException w:name="Table Web 1" w:semiHidden="1" w:unhideWhenUsed="1"/>
     <w:lsdException w:name="Table Web 2" w:semiHidden="1" w:unhideWhenUsed="1"/>
-    <w:lsdException w:name="Table Web 3" w:semiHidden="1" w:unhideWhenUsed="1"/>
     <w:lsdException w:name="Balloon Text" w:semiHidden="1" w:unhideWhenUsed="1"/>
     <w:lsdException w:name="Table Grid" w:uiPriority="59"/>
     <w:lsdException w:name="Table Theme" w:semiHidden="1" w:unhideWhenUsed="1"/>
@@ -24455,6 +24487,10 @@
     <w:lsdException w:name="List Table 5 Dark Accent 6" w:uiPriority="50"/>
     <w:lsdException w:name="List Table 6 Colorful Accent 6" w:uiPriority="51"/>
     <w:lsdException w:name="List Table 7 Colorful Accent 6" w:uiPriority="52"/>
+    <w:lsdException w:name="Mention" w:semiHidden="1" w:unhideWhenUsed="1"/>
+    <w:lsdException w:name="Smart Hyperlink" w:semiHidden="1" w:unhideWhenUsed="1"/>
+    <w:lsdException w:name="Hashtag" w:semiHidden="1" w:unhideWhenUsed="1"/>
+    <w:lsdException w:name="Unresolved Mention" w:semiHidden="1" w:unhideWhenUsed="1"/>
   </w:latentStyles>
   <w:style w:type="paragraph" w:default="1" w:styleId="Normal">
     <w:name w:val="Normal"/>
@@ -26044,7 +26080,7 @@
 </file>
 
 <file path=customXml/itemProps2.xml><?xml version="1.0" encoding="utf-8"?>
-<ds:datastoreItem xmlns:ds="http://schemas.openxmlformats.org/officeDocument/2006/customXml" ds:itemID="{75DBE5A2-C328-45D7-AEC7-7F0E7B2DA278}">
+<ds:datastoreItem xmlns:ds="http://schemas.openxmlformats.org/officeDocument/2006/customXml" ds:itemID="{B003B72C-DF35-4E9C-A72B-75DE57DFFA0E}">
   <ds:schemaRefs>
     <ds:schemaRef ds:uri="http://schemas.openxmlformats.org/officeDocument/2006/bibliography"/>
   </ds:schemaRefs>

</xml_diff>

<commit_message>
cap nhat tham chieu
</commit_message>
<xml_diff>
--- a/01_Document/[FD] Thiết kế chức năng hệ thống/[FD] [C43] Quản lý xe khách - Ver1.2.docx
+++ b/01_Document/[FD] Thiết kế chức năng hệ thống/[FD] [C43] Quản lý xe khách - Ver1.2.docx
@@ -66,7 +66,7 @@
                   </w:tcPr>
                   <w:p>
                     <w:pPr>
-                      <w:pStyle w:val="KhngDncch"/>
+                      <w:pStyle w:val="NoSpacing"/>
                       <w:jc w:val="center"/>
                       <w:rPr>
                         <w:rFonts w:ascii="Times New Roman" w:eastAsiaTheme="majorEastAsia" w:hAnsi="Times New Roman" w:cs="Times New Roman"/>
@@ -109,6 +109,7 @@
                 <w:dataBinding w:prefixMappings="xmlns:ns0='http://schemas.openxmlformats.org/package/2006/metadata/core-properties' xmlns:ns1='http://purl.org/dc/elements/1.1/'" w:xpath="/ns0:coreProperties[1]/ns1:title[1]" w:storeItemID="{6C3C8BC8-F283-45AE-878A-BAB7291924A1}"/>
                 <w:text/>
               </w:sdtPr>
+              <w:sdtEndPr/>
               <w:sdtContent>
                 <w:tc>
                   <w:tcPr>
@@ -120,7 +121,7 @@
                   </w:tcPr>
                   <w:p>
                     <w:pPr>
-                      <w:pStyle w:val="KhngDncch"/>
+                      <w:pStyle w:val="NoSpacing"/>
                       <w:jc w:val="center"/>
                       <w:rPr>
                         <w:rFonts w:ascii="Times New Roman" w:eastAsiaTheme="majorEastAsia" w:hAnsi="Times New Roman" w:cs="Times New Roman"/>
@@ -158,6 +159,7 @@
                 <w:dataBinding w:prefixMappings="xmlns:ns0='http://schemas.openxmlformats.org/package/2006/metadata/core-properties' xmlns:ns1='http://purl.org/dc/elements/1.1/'" w:xpath="/ns0:coreProperties[1]/ns1:subject[1]" w:storeItemID="{6C3C8BC8-F283-45AE-878A-BAB7291924A1}"/>
                 <w:text/>
               </w:sdtPr>
+              <w:sdtEndPr/>
               <w:sdtContent>
                 <w:tc>
                   <w:tcPr>
@@ -169,7 +171,7 @@
                   </w:tcPr>
                   <w:p>
                     <w:pPr>
-                      <w:pStyle w:val="KhngDncch"/>
+                      <w:pStyle w:val="NoSpacing"/>
                       <w:jc w:val="center"/>
                       <w:rPr>
                         <w:rFonts w:ascii="Times New Roman" w:eastAsiaTheme="majorEastAsia" w:hAnsi="Times New Roman" w:cs="Times New Roman"/>
@@ -210,7 +212,7 @@
               </w:tcPr>
               <w:p>
                 <w:pPr>
-                  <w:pStyle w:val="KhngDncch"/>
+                  <w:pStyle w:val="NoSpacing"/>
                   <w:jc w:val="center"/>
                   <w:rPr>
                     <w:rFonts w:ascii="Times New Roman" w:hAnsi="Times New Roman" w:cs="Times New Roman"/>
@@ -236,6 +238,7 @@
                 <w:dataBinding w:prefixMappings="xmlns:ns0='http://schemas.openxmlformats.org/package/2006/metadata/core-properties' xmlns:ns1='http://purl.org/dc/elements/1.1/'" w:xpath="/ns0:coreProperties[1]/ns1:creator[1]" w:storeItemID="{6C3C8BC8-F283-45AE-878A-BAB7291924A1}"/>
                 <w:text/>
               </w:sdtPr>
+              <w:sdtEndPr/>
               <w:sdtContent>
                 <w:tc>
                   <w:tcPr>
@@ -244,7 +247,7 @@
                   </w:tcPr>
                   <w:p>
                     <w:pPr>
-                      <w:pStyle w:val="KhngDncch"/>
+                      <w:pStyle w:val="NoSpacing"/>
                       <w:jc w:val="center"/>
                       <w:rPr>
                         <w:rFonts w:ascii="Times New Roman" w:hAnsi="Times New Roman" w:cs="Times New Roman"/>
@@ -287,6 +290,7 @@
                   <w:calendar w:val="gregorian"/>
                 </w:date>
               </w:sdtPr>
+              <w:sdtEndPr/>
               <w:sdtContent>
                 <w:tc>
                   <w:tcPr>
@@ -295,7 +299,7 @@
                   </w:tcPr>
                   <w:p>
                     <w:pPr>
-                      <w:pStyle w:val="KhngDncch"/>
+                      <w:pStyle w:val="NoSpacing"/>
                       <w:jc w:val="center"/>
                       <w:rPr>
                         <w:rFonts w:ascii="Times New Roman" w:hAnsi="Times New Roman" w:cs="Times New Roman"/>
@@ -348,7 +352,7 @@
         </w:p>
         <w:tbl>
           <w:tblPr>
-            <w:tblStyle w:val="LiBang"/>
+            <w:tblStyle w:val="TableGrid"/>
             <w:tblW w:w="0" w:type="auto"/>
             <w:tblInd w:w="360" w:type="dxa"/>
             <w:tblLook w:val="04E0" w:firstRow="1" w:lastRow="1" w:firstColumn="1" w:lastColumn="0" w:noHBand="0" w:noVBand="1"/>
@@ -578,7 +582,7 @@
               </w:tcPr>
               <w:p>
                 <w:pPr>
-                  <w:pStyle w:val="KhngDncch"/>
+                  <w:pStyle w:val="NoSpacing"/>
                   <w:rPr>
                     <w:rFonts w:ascii="Times New Roman" w:hAnsi="Times New Roman" w:cs="Times New Roman"/>
                   </w:rPr>
@@ -589,7 +593,7 @@
         </w:tbl>
         <w:tbl>
           <w:tblPr>
-            <w:tblStyle w:val="LiBang"/>
+            <w:tblStyle w:val="TableGrid"/>
             <w:tblW w:w="9198" w:type="dxa"/>
             <w:tblInd w:w="360" w:type="dxa"/>
             <w:tblLook w:val="04A0" w:firstRow="1" w:lastRow="0" w:firstColumn="1" w:lastColumn="0" w:noHBand="0" w:noVBand="1"/>
@@ -1094,7 +1098,7 @@
     </w:p>
     <w:tbl>
       <w:tblPr>
-        <w:tblStyle w:val="LiBang"/>
+        <w:tblStyle w:val="TableGrid"/>
         <w:tblW w:w="0" w:type="auto"/>
         <w:tblLook w:val="04A0" w:firstRow="1" w:lastRow="0" w:firstColumn="1" w:lastColumn="0" w:noHBand="0" w:noVBand="1"/>
       </w:tblPr>
@@ -1190,7 +1194,7 @@
             <w:hyperlink w:anchor="NHANVIEN" w:history="1">
               <w:r>
                 <w:rPr>
-                  <w:rStyle w:val="Siuktni"/>
+                  <w:rStyle w:val="Hyperlink"/>
                 </w:rPr>
                 <w:t>NHANVIEN</w:t>
               </w:r>
@@ -1239,7 +1243,7 @@
             <w:hyperlink w:anchor="SESSION" w:history="1">
               <w:r>
                 <w:rPr>
-                  <w:rStyle w:val="Siuktni"/>
+                  <w:rStyle w:val="Hyperlink"/>
                 </w:rPr>
                 <w:t>SESSION</w:t>
               </w:r>
@@ -1288,7 +1292,7 @@
             <w:hyperlink w:anchor="TUYENXE" w:history="1">
               <w:r>
                 <w:rPr>
-                  <w:rStyle w:val="Siuktni"/>
+                  <w:rStyle w:val="Hyperlink"/>
                 </w:rPr>
                 <w:t>TUYENXE</w:t>
               </w:r>
@@ -1334,7 +1338,7 @@
             <w:hyperlink w:anchor="DIADIEM" w:history="1">
               <w:r>
                 <w:rPr>
-                  <w:rStyle w:val="Siuktni"/>
+                  <w:rStyle w:val="Hyperlink"/>
                 </w:rPr>
                 <w:t>TINHTHANH</w:t>
               </w:r>
@@ -1386,7 +1390,7 @@
             <w:hyperlink w:anchor="LOAIXE" w:history="1">
               <w:r>
                 <w:rPr>
-                  <w:rStyle w:val="Siuktni"/>
+                  <w:rStyle w:val="Hyperlink"/>
                 </w:rPr>
                 <w:t>LOAIXE</w:t>
               </w:r>
@@ -1432,7 +1436,7 @@
             <w:hyperlink w:anchor="GIACOBAN" w:history="1">
               <w:r>
                 <w:rPr>
-                  <w:rStyle w:val="Siuktni"/>
+                  <w:rStyle w:val="Hyperlink"/>
                 </w:rPr>
                 <w:t>GIACOBAN</w:t>
               </w:r>
@@ -1478,7 +1482,7 @@
             <w:hyperlink w:anchor="KHACHHANG" w:history="1">
               <w:r>
                 <w:rPr>
-                  <w:rStyle w:val="Siuktni"/>
+                  <w:rStyle w:val="Hyperlink"/>
                 </w:rPr>
                 <w:t>KHACHHANG</w:t>
               </w:r>
@@ -1524,7 +1528,7 @@
             <w:hyperlink w:anchor="CHUYENXE" w:history="1">
               <w:r>
                 <w:rPr>
-                  <w:rStyle w:val="Siuktni"/>
+                  <w:rStyle w:val="Hyperlink"/>
                 </w:rPr>
                 <w:t>CHUYENXE</w:t>
               </w:r>
@@ -1570,7 +1574,7 @@
             <w:hyperlink w:anchor="TAIXE" w:history="1">
               <w:r>
                 <w:rPr>
-                  <w:rStyle w:val="Siuktni"/>
+                  <w:rStyle w:val="Hyperlink"/>
                 </w:rPr>
                 <w:t>TAIXE</w:t>
               </w:r>
@@ -1616,7 +1620,7 @@
             <w:hyperlink w:anchor="XE" w:history="1">
               <w:r>
                 <w:rPr>
-                  <w:rStyle w:val="Siuktni"/>
+                  <w:rStyle w:val="Hyperlink"/>
                 </w:rPr>
                 <w:t>XE</w:t>
               </w:r>
@@ -1662,21 +1666,9 @@
             <w:hyperlink w:anchor="HOPDONG" w:history="1">
               <w:r>
                 <w:rPr>
-                  <w:rStyle w:val="Siuktni"/>
+                  <w:rStyle w:val="Hyperlink"/>
                 </w:rPr>
-                <w:t>HOPDO</w:t>
-              </w:r>
-              <w:r>
-                <w:rPr>
-                  <w:rStyle w:val="Siuktni"/>
-                </w:rPr>
-                <w:t>N</w:t>
-              </w:r>
-              <w:r>
-                <w:rPr>
-                  <w:rStyle w:val="Siuktni"/>
-                </w:rPr>
-                <w:t>G</w:t>
+                <w:t>HOPDONG</w:t>
               </w:r>
             </w:hyperlink>
           </w:p>
@@ -1720,7 +1712,7 @@
             <w:hyperlink w:anchor="DOITAC" w:history="1">
               <w:r>
                 <w:rPr>
-                  <w:rStyle w:val="Siuktni"/>
+                  <w:rStyle w:val="Hyperlink"/>
                 </w:rPr>
                 <w:t>DOITAC</w:t>
               </w:r>
@@ -1766,7 +1758,7 @@
             <w:hyperlink w:anchor="TRAMXE" w:history="1">
               <w:r>
                 <w:rPr>
-                  <w:rStyle w:val="Siuktni"/>
+                  <w:rStyle w:val="Hyperlink"/>
                 </w:rPr>
                 <w:t>TRAMXE</w:t>
               </w:r>
@@ -1812,7 +1804,7 @@
             <w:hyperlink w:anchor="KHAOSAT" w:history="1">
               <w:r>
                 <w:rPr>
-                  <w:rStyle w:val="Siuktni"/>
+                  <w:rStyle w:val="Hyperlink"/>
                 </w:rPr>
                 <w:t>KHAOSAT</w:t>
               </w:r>
@@ -1858,7 +1850,7 @@
             <w:hyperlink w:anchor="LOTRINH" w:history="1">
               <w:r>
                 <w:rPr>
-                  <w:rStyle w:val="Siuktni"/>
+                  <w:rStyle w:val="Hyperlink"/>
                 </w:rPr>
                 <w:t>LOTRINH</w:t>
               </w:r>
@@ -1904,7 +1896,7 @@
             <w:hyperlink w:anchor="VE" w:history="1">
               <w:r>
                 <w:rPr>
-                  <w:rStyle w:val="Siuktni"/>
+                  <w:rStyle w:val="Hyperlink"/>
                 </w:rPr>
                 <w:t>VE</w:t>
               </w:r>
@@ -1950,7 +1942,7 @@
             <w:hyperlink w:anchor="GHE" w:history="1">
               <w:r>
                 <w:rPr>
-                  <w:rStyle w:val="Siuktni"/>
+                  <w:rStyle w:val="Hyperlink"/>
                 </w:rPr>
                 <w:t>GHE</w:t>
               </w:r>
@@ -2016,7 +2008,7 @@
     </w:p>
     <w:tbl>
       <w:tblPr>
-        <w:tblStyle w:val="LiBang"/>
+        <w:tblStyle w:val="TableGrid"/>
         <w:tblW w:w="9450" w:type="dxa"/>
         <w:tblInd w:w="-5" w:type="dxa"/>
         <w:tblLook w:val="04A0" w:firstRow="1" w:lastRow="0" w:firstColumn="1" w:lastColumn="0" w:noHBand="0" w:noVBand="1"/>
@@ -3402,7 +3394,7 @@
     </w:p>
     <w:tbl>
       <w:tblPr>
-        <w:tblStyle w:val="LiBang"/>
+        <w:tblStyle w:val="TableGrid"/>
         <w:tblW w:w="9450" w:type="dxa"/>
         <w:tblInd w:w="-5" w:type="dxa"/>
         <w:tblLook w:val="04A0" w:firstRow="1" w:lastRow="0" w:firstColumn="1" w:lastColumn="0" w:noHBand="0" w:noVBand="1"/>
@@ -4081,7 +4073,7 @@
     </w:p>
     <w:tbl>
       <w:tblPr>
-        <w:tblStyle w:val="LiBang"/>
+        <w:tblStyle w:val="TableGrid"/>
         <w:tblW w:w="9450" w:type="dxa"/>
         <w:tblInd w:w="-5" w:type="dxa"/>
         <w:tblLook w:val="04A0" w:firstRow="1" w:lastRow="0" w:firstColumn="1" w:lastColumn="0" w:noHBand="0" w:noVBand="1"/>
@@ -4152,7 +4144,7 @@
           </w:tcPr>
           <w:p>
             <w:pPr>
-              <w:pStyle w:val="ThngthngWeb"/>
+              <w:pStyle w:val="NormalWeb"/>
               <w:spacing w:before="0" w:beforeAutospacing="0" w:after="0" w:afterAutospacing="0"/>
             </w:pPr>
             <w:r>
@@ -4739,7 +4731,7 @@
           </w:tcPr>
           <w:p>
             <w:pPr>
-              <w:pStyle w:val="ThngthngWeb"/>
+              <w:pStyle w:val="NormalWeb"/>
               <w:spacing w:before="0" w:beforeAutospacing="0" w:after="0" w:afterAutospacing="0"/>
             </w:pPr>
             <w:r>
@@ -5266,7 +5258,7 @@
           </w:tcPr>
           <w:p>
             <w:pPr>
-              <w:pStyle w:val="ThngthngWeb"/>
+              <w:pStyle w:val="NormalWeb"/>
               <w:spacing w:before="0" w:beforeAutospacing="0" w:after="0" w:afterAutospacing="0"/>
             </w:pPr>
             <w:r>
@@ -5353,7 +5345,7 @@
     </w:p>
     <w:tbl>
       <w:tblPr>
-        <w:tblStyle w:val="LiBang"/>
+        <w:tblStyle w:val="TableGrid"/>
         <w:tblW w:w="9163" w:type="dxa"/>
         <w:tblInd w:w="-5" w:type="dxa"/>
         <w:tblLook w:val="04A0" w:firstRow="1" w:lastRow="0" w:firstColumn="1" w:lastColumn="0" w:noHBand="0" w:noVBand="1"/>
@@ -6392,7 +6384,7 @@
     </w:p>
     <w:tbl>
       <w:tblPr>
-        <w:tblStyle w:val="LiBang"/>
+        <w:tblStyle w:val="TableGrid"/>
         <w:tblW w:w="9450" w:type="dxa"/>
         <w:tblInd w:w="-5" w:type="dxa"/>
         <w:tblLook w:val="04A0" w:firstRow="1" w:lastRow="0" w:firstColumn="1" w:lastColumn="0" w:noHBand="0" w:noVBand="1"/>
@@ -6734,6 +6726,7 @@
             <w:pPr>
               <w:pStyle w:val="MyTable"/>
             </w:pPr>
+            <w:proofErr w:type="gramStart"/>
             <w:r>
               <w:t>n</w:t>
             </w:r>
@@ -6744,7 +6737,11 @@
               <w:t>r</w:t>
             </w:r>
             <w:r>
-              <w:t>char(50)</w:t>
+              <w:t>char(</w:t>
+            </w:r>
+            <w:proofErr w:type="gramEnd"/>
+            <w:r>
+              <w:t>50)</w:t>
             </w:r>
           </w:p>
         </w:tc>
@@ -6756,8 +6753,13 @@
             <w:pPr>
               <w:pStyle w:val="MyTable"/>
             </w:pPr>
-            <w:r>
-              <w:t>nvarchar(50)</w:t>
+            <w:proofErr w:type="gramStart"/>
+            <w:r>
+              <w:t>nvarchar(</w:t>
+            </w:r>
+            <w:proofErr w:type="gramEnd"/>
+            <w:r>
+              <w:t>50)</w:t>
             </w:r>
           </w:p>
         </w:tc>
@@ -7309,7 +7311,7 @@
     </w:p>
     <w:tbl>
       <w:tblPr>
-        <w:tblStyle w:val="LiBang"/>
+        <w:tblStyle w:val="TableGrid"/>
         <w:tblW w:w="9450" w:type="dxa"/>
         <w:tblInd w:w="-5" w:type="dxa"/>
         <w:tblLook w:val="04A0" w:firstRow="1" w:lastRow="0" w:firstColumn="1" w:lastColumn="0" w:noHBand="0" w:noVBand="1"/>
@@ -8122,7 +8124,7 @@
           </w:tcPr>
           <w:p>
             <w:pPr>
-              <w:pStyle w:val="ThngthngWeb"/>
+              <w:pStyle w:val="NormalWeb"/>
               <w:spacing w:before="0" w:beforeAutospacing="0" w:after="0" w:afterAutospacing="0"/>
             </w:pPr>
             <w:r>
@@ -8442,7 +8444,7 @@
     </w:p>
     <w:tbl>
       <w:tblPr>
-        <w:tblStyle w:val="LiBang"/>
+        <w:tblStyle w:val="TableGrid"/>
         <w:tblW w:w="9450" w:type="dxa"/>
         <w:tblInd w:w="-5" w:type="dxa"/>
         <w:tblLook w:val="04A0" w:firstRow="1" w:lastRow="0" w:firstColumn="1" w:lastColumn="0" w:noHBand="0" w:noVBand="1"/>
@@ -9688,7 +9690,7 @@
     </w:p>
     <w:tbl>
       <w:tblPr>
-        <w:tblStyle w:val="LiBang"/>
+        <w:tblStyle w:val="TableGrid"/>
         <w:tblW w:w="9450" w:type="dxa"/>
         <w:tblInd w:w="-5" w:type="dxa"/>
         <w:tblLook w:val="04A0" w:firstRow="1" w:lastRow="0" w:firstColumn="1" w:lastColumn="0" w:noHBand="0" w:noVBand="1"/>
@@ -10849,7 +10851,7 @@
     </w:p>
     <w:tbl>
       <w:tblPr>
-        <w:tblStyle w:val="LiBang"/>
+        <w:tblStyle w:val="TableGrid"/>
         <w:tblW w:w="9450" w:type="dxa"/>
         <w:tblInd w:w="-5" w:type="dxa"/>
         <w:tblLook w:val="04A0" w:firstRow="1" w:lastRow="0" w:firstColumn="1" w:lastColumn="0" w:noHBand="0" w:noVBand="1"/>
@@ -11687,7 +11689,15 @@
               <w:pStyle w:val="MyTable"/>
             </w:pPr>
             <w:r>
-              <w:t>Loại bằng lái (B1,…)</w:t>
+              <w:t>Loại bằng lái (B</w:t>
+            </w:r>
+            <w:proofErr w:type="gramStart"/>
+            <w:r>
+              <w:t>1,…</w:t>
+            </w:r>
+            <w:proofErr w:type="gramEnd"/>
+            <w:r>
+              <w:t>)</w:t>
             </w:r>
           </w:p>
         </w:tc>
@@ -12270,7 +12280,7 @@
     </w:p>
     <w:tbl>
       <w:tblPr>
-        <w:tblStyle w:val="LiBang"/>
+        <w:tblStyle w:val="TableGrid"/>
         <w:tblW w:w="9540" w:type="dxa"/>
         <w:tblInd w:w="-5" w:type="dxa"/>
         <w:tblLook w:val="04A0" w:firstRow="1" w:lastRow="0" w:firstColumn="1" w:lastColumn="0" w:noHBand="0" w:noVBand="1"/>
@@ -12348,6 +12358,37 @@
             </w:r>
             <w:r>
               <w:t>]</w:t>
+            </w:r>
+          </w:p>
+        </w:tc>
+      </w:tr>
+      <w:tr>
+        <w:tc>
+          <w:tcPr>
+            <w:tcW w:w="1545" w:type="dxa"/>
+            <w:shd w:val="clear" w:color="auto" w:fill="D9D9D9" w:themeFill="background1" w:themeFillShade="D9"/>
+          </w:tcPr>
+          <w:p>
+            <w:pPr>
+              <w:pStyle w:val="MyTable"/>
+            </w:pPr>
+            <w:r>
+              <w:t>Tên bảng</w:t>
+            </w:r>
+          </w:p>
+        </w:tc>
+        <w:tc>
+          <w:tcPr>
+            <w:tcW w:w="7995" w:type="dxa"/>
+            <w:gridSpan w:val="4"/>
+            <w:shd w:val="clear" w:color="auto" w:fill="D9D9D9" w:themeFill="background1" w:themeFillShade="D9"/>
+          </w:tcPr>
+          <w:p>
+            <w:pPr>
+              <w:pStyle w:val="MyTable"/>
+            </w:pPr>
+            <w:r>
+              <w:t>XE</w:t>
             </w:r>
           </w:p>
         </w:tc>
@@ -13097,7 +13138,7 @@
     </w:p>
     <w:tbl>
       <w:tblPr>
-        <w:tblStyle w:val="LiBang"/>
+        <w:tblStyle w:val="TableGrid"/>
         <w:tblW w:w="9450" w:type="dxa"/>
         <w:tblInd w:w="-5" w:type="dxa"/>
         <w:tblLook w:val="04A0" w:firstRow="1" w:lastRow="0" w:firstColumn="1" w:lastColumn="0" w:noHBand="0" w:noVBand="1"/>
@@ -13208,9 +13249,7 @@
               <w:t>HOPDON</w:t>
             </w:r>
             <w:bookmarkStart w:id="12" w:name="HOPDONG"/>
-            <w:bookmarkStart w:id="13" w:name="_GoBack"/>
             <w:bookmarkEnd w:id="12"/>
-            <w:bookmarkEnd w:id="13"/>
             <w:r>
               <w:t>G</w:t>
             </w:r>
@@ -13592,8 +13631,13 @@
             <w:pPr>
               <w:pStyle w:val="MyTable"/>
             </w:pPr>
-            <w:r>
-              <w:t>decimal(18,0)</w:t>
+            <w:proofErr w:type="gramStart"/>
+            <w:r>
+              <w:t>decimal(</w:t>
+            </w:r>
+            <w:proofErr w:type="gramEnd"/>
+            <w:r>
+              <w:t>18,0)</w:t>
             </w:r>
           </w:p>
         </w:tc>
@@ -13605,8 +13649,13 @@
             <w:pPr>
               <w:pStyle w:val="MyTable"/>
             </w:pPr>
-            <w:r>
-              <w:t>decimal(18,0)</w:t>
+            <w:proofErr w:type="gramStart"/>
+            <w:r>
+              <w:t>decimal(</w:t>
+            </w:r>
+            <w:proofErr w:type="gramEnd"/>
+            <w:r>
+              <w:t>18,0)</w:t>
             </w:r>
           </w:p>
         </w:tc>
@@ -14441,7 +14490,7 @@
     </w:p>
     <w:tbl>
       <w:tblPr>
-        <w:tblStyle w:val="LiBang"/>
+        <w:tblStyle w:val="TableGrid"/>
         <w:tblW w:w="9356" w:type="dxa"/>
         <w:tblInd w:w="-5" w:type="dxa"/>
         <w:tblLook w:val="04A0" w:firstRow="1" w:lastRow="0" w:firstColumn="1" w:lastColumn="0" w:noHBand="0" w:noVBand="1"/>
@@ -14584,8 +14633,8 @@
             <w:r>
               <w:t>DOITA</w:t>
             </w:r>
-            <w:bookmarkStart w:id="14" w:name="DOITAC"/>
-            <w:bookmarkEnd w:id="14"/>
+            <w:bookmarkStart w:id="13" w:name="DOITAC"/>
+            <w:bookmarkEnd w:id="13"/>
             <w:r>
               <w:t>C</w:t>
             </w:r>
@@ -15924,7 +15973,7 @@
     </w:p>
     <w:tbl>
       <w:tblPr>
-        <w:tblStyle w:val="LiBang"/>
+        <w:tblStyle w:val="TableGrid"/>
         <w:tblW w:w="9450" w:type="dxa"/>
         <w:tblInd w:w="-5" w:type="dxa"/>
         <w:tblLook w:val="04A0" w:firstRow="1" w:lastRow="0" w:firstColumn="1" w:lastColumn="0" w:noHBand="0" w:noVBand="1"/>
@@ -16040,8 +16089,8 @@
             <w:r>
               <w:t>TRAMXE</w:t>
             </w:r>
-            <w:bookmarkStart w:id="15" w:name="TRAMXE"/>
-            <w:bookmarkEnd w:id="15"/>
+            <w:bookmarkStart w:id="14" w:name="TRAMXE"/>
+            <w:bookmarkEnd w:id="14"/>
           </w:p>
         </w:tc>
       </w:tr>
@@ -17114,7 +17163,7 @@
     </w:p>
     <w:tbl>
       <w:tblPr>
-        <w:tblStyle w:val="LiBang"/>
+        <w:tblStyle w:val="TableGrid"/>
         <w:tblW w:w="9450" w:type="dxa"/>
         <w:tblInd w:w="-5" w:type="dxa"/>
         <w:tblLook w:val="04A0" w:firstRow="1" w:lastRow="0" w:firstColumn="1" w:lastColumn="0" w:noHBand="0" w:noVBand="1"/>
@@ -17158,8 +17207,8 @@
             <w:r>
               <w:t>KhaoSat</w:t>
             </w:r>
-            <w:bookmarkStart w:id="16" w:name="KHAOSAT"/>
-            <w:bookmarkEnd w:id="16"/>
+            <w:bookmarkStart w:id="15" w:name="KHAOSAT"/>
+            <w:bookmarkEnd w:id="15"/>
             <w:r>
               <w:t>_01</w:t>
             </w:r>
@@ -17192,8 +17241,13 @@
               <w:pStyle w:val="MyTable"/>
             </w:pPr>
             <w:r>
-              <w:t>[FR01]-[CLS_13</w:t>
-            </w:r>
+              <w:t>[FR01]-[CLS_1</w:t>
+            </w:r>
+            <w:r>
+              <w:t>5</w:t>
+            </w:r>
+            <w:bookmarkStart w:id="16" w:name="_GoBack"/>
+            <w:bookmarkEnd w:id="16"/>
             <w:r>
               <w:t>]</w:t>
             </w:r>
@@ -17461,8 +17515,13 @@
             <w:pPr>
               <w:pStyle w:val="MyTable"/>
             </w:pPr>
-            <w:r>
-              <w:t>nvarchar(10</w:t>
+            <w:proofErr w:type="gramStart"/>
+            <w:r>
+              <w:t>nvarchar(</w:t>
+            </w:r>
+            <w:proofErr w:type="gramEnd"/>
+            <w:r>
+              <w:t>10</w:t>
             </w:r>
             <w:r>
               <w:t>0)</w:t>
@@ -17477,8 +17536,13 @@
             <w:pPr>
               <w:pStyle w:val="MyTable"/>
             </w:pPr>
-            <w:r>
-              <w:t>nvarchar(100)</w:t>
+            <w:proofErr w:type="gramStart"/>
+            <w:r>
+              <w:t>nvarchar(</w:t>
+            </w:r>
+            <w:proofErr w:type="gramEnd"/>
+            <w:r>
+              <w:t>100)</w:t>
             </w:r>
           </w:p>
         </w:tc>
@@ -17796,8 +17860,13 @@
             <w:pPr>
               <w:pStyle w:val="MyTable"/>
             </w:pPr>
-            <w:r>
-              <w:t>decimal(18,0</w:t>
+            <w:proofErr w:type="gramStart"/>
+            <w:r>
+              <w:t>decimal(</w:t>
+            </w:r>
+            <w:proofErr w:type="gramEnd"/>
+            <w:r>
+              <w:t>18,0</w:t>
             </w:r>
             <w:r>
               <w:t>)</w:t>
@@ -17812,8 +17881,13 @@
             <w:pPr>
               <w:pStyle w:val="MyTable"/>
             </w:pPr>
-            <w:r>
-              <w:t>decimal(1</w:t>
+            <w:proofErr w:type="gramStart"/>
+            <w:r>
+              <w:t>decimal(</w:t>
+            </w:r>
+            <w:proofErr w:type="gramEnd"/>
+            <w:r>
+              <w:t>1</w:t>
             </w:r>
             <w:r>
               <w:t>8,0</w:t>
@@ -18289,7 +18363,7 @@
     </w:p>
     <w:p>
       <w:pPr>
-        <w:pStyle w:val="ThngthngWeb"/>
+        <w:pStyle w:val="NormalWeb"/>
         <w:spacing w:before="0" w:beforeAutospacing="0" w:after="0" w:afterAutospacing="0"/>
       </w:pPr>
     </w:p>
@@ -18344,7 +18418,7 @@
     </w:p>
     <w:tbl>
       <w:tblPr>
-        <w:tblStyle w:val="LiBang"/>
+        <w:tblStyle w:val="TableGrid"/>
         <w:tblW w:w="9450" w:type="dxa"/>
         <w:tblInd w:w="-5" w:type="dxa"/>
         <w:tblLook w:val="04A0" w:firstRow="1" w:lastRow="0" w:firstColumn="1" w:lastColumn="0" w:noHBand="0" w:noVBand="1"/>
@@ -18422,9 +18496,15 @@
               <w:rPr>
                 <w:color w:val="000000"/>
               </w:rPr>
-              <w:t>[FR01]- [CLS_02], [FR01]- [CLS_08]</w:t>
+              <w:t>[FR01]- [CLS_</w:t>
             </w:r>
             <w:bookmarkEnd w:id="17"/>
+            <w:r>
+              <w:rPr>
+                <w:color w:val="000000"/>
+              </w:rPr>
+              <w:t>16]</w:t>
+            </w:r>
           </w:p>
         </w:tc>
       </w:tr>
@@ -19305,7 +19385,7 @@
           </w:tcPr>
           <w:p>
             <w:pPr>
-              <w:pStyle w:val="ThngthngWeb"/>
+              <w:pStyle w:val="NormalWeb"/>
               <w:spacing w:before="0" w:beforeAutospacing="0" w:after="0" w:afterAutospacing="0"/>
             </w:pPr>
             <w:r>
@@ -19474,7 +19554,7 @@
     </w:p>
     <w:tbl>
       <w:tblPr>
-        <w:tblStyle w:val="LiBang"/>
+        <w:tblStyle w:val="TableGrid"/>
         <w:tblW w:w="9450" w:type="dxa"/>
         <w:tblInd w:w="-5" w:type="dxa"/>
         <w:tblLook w:val="04A0" w:firstRow="1" w:lastRow="0" w:firstColumn="1" w:lastColumn="0" w:noHBand="0" w:noVBand="1"/>
@@ -21154,7 +21234,7 @@
     </w:p>
     <w:tbl>
       <w:tblPr>
-        <w:tblStyle w:val="LiBang"/>
+        <w:tblStyle w:val="TableGrid"/>
         <w:tblW w:w="9450" w:type="dxa"/>
         <w:tblInd w:w="-5" w:type="dxa"/>
         <w:tblLook w:val="04A0" w:firstRow="1" w:lastRow="0" w:firstColumn="1" w:lastColumn="0" w:noHBand="0" w:noVBand="1"/>
@@ -21919,7 +21999,7 @@
     <w:lvl w:ilvl="0">
       <w:start w:val="1"/>
       <w:numFmt w:val="upperRoman"/>
-      <w:pStyle w:val="u1"/>
+      <w:pStyle w:val="Heading1"/>
       <w:lvlText w:val="Article %1."/>
       <w:lvlJc w:val="left"/>
       <w:pPr>
@@ -21929,7 +22009,7 @@
     <w:lvl w:ilvl="1">
       <w:start w:val="1"/>
       <w:numFmt w:val="decimalZero"/>
-      <w:pStyle w:val="u2"/>
+      <w:pStyle w:val="Heading2"/>
       <w:isLgl/>
       <w:lvlText w:val="Section %1.%2"/>
       <w:lvlJc w:val="left"/>
@@ -21940,7 +22020,7 @@
     <w:lvl w:ilvl="2">
       <w:start w:val="1"/>
       <w:numFmt w:val="lowerLetter"/>
-      <w:pStyle w:val="u3"/>
+      <w:pStyle w:val="Heading3"/>
       <w:lvlText w:val="(%3)"/>
       <w:lvlJc w:val="left"/>
       <w:pPr>
@@ -21950,7 +22030,7 @@
     <w:lvl w:ilvl="3">
       <w:start w:val="1"/>
       <w:numFmt w:val="lowerRoman"/>
-      <w:pStyle w:val="u4"/>
+      <w:pStyle w:val="Heading4"/>
       <w:lvlText w:val="(%4)"/>
       <w:lvlJc w:val="right"/>
       <w:pPr>
@@ -21960,7 +22040,7 @@
     <w:lvl w:ilvl="4">
       <w:start w:val="1"/>
       <w:numFmt w:val="decimal"/>
-      <w:pStyle w:val="u5"/>
+      <w:pStyle w:val="Heading5"/>
       <w:lvlText w:val="%5)"/>
       <w:lvlJc w:val="left"/>
       <w:pPr>
@@ -21970,7 +22050,7 @@
     <w:lvl w:ilvl="5">
       <w:start w:val="1"/>
       <w:numFmt w:val="lowerLetter"/>
-      <w:pStyle w:val="u6"/>
+      <w:pStyle w:val="Heading6"/>
       <w:lvlText w:val="%6)"/>
       <w:lvlJc w:val="left"/>
       <w:pPr>
@@ -21980,7 +22060,7 @@
     <w:lvl w:ilvl="6">
       <w:start w:val="1"/>
       <w:numFmt w:val="lowerRoman"/>
-      <w:pStyle w:val="u7"/>
+      <w:pStyle w:val="Heading7"/>
       <w:lvlText w:val="%7)"/>
       <w:lvlJc w:val="right"/>
       <w:pPr>
@@ -21990,7 +22070,7 @@
     <w:lvl w:ilvl="7">
       <w:start w:val="1"/>
       <w:numFmt w:val="lowerLetter"/>
-      <w:pStyle w:val="u8"/>
+      <w:pStyle w:val="Heading8"/>
       <w:lvlText w:val="%8."/>
       <w:lvlJc w:val="left"/>
       <w:pPr>
@@ -22000,7 +22080,7 @@
     <w:lvl w:ilvl="8">
       <w:start w:val="1"/>
       <w:numFmt w:val="lowerRoman"/>
-      <w:pStyle w:val="u9"/>
+      <w:pStyle w:val="Heading9"/>
       <w:lvlText w:val="%9."/>
       <w:lvlJc w:val="right"/>
       <w:pPr>
@@ -24507,15 +24587,15 @@
     <w:lsdException w:name="Hashtag" w:semiHidden="1" w:unhideWhenUsed="1"/>
     <w:lsdException w:name="Unresolved Mention" w:semiHidden="1" w:unhideWhenUsed="1"/>
   </w:latentStyles>
-  <w:style w:type="paragraph" w:default="1" w:styleId="Binhthng">
+  <w:style w:type="paragraph" w:default="1" w:styleId="Normal">
     <w:name w:val="Normal"/>
     <w:qFormat/>
   </w:style>
-  <w:style w:type="paragraph" w:styleId="u1">
+  <w:style w:type="paragraph" w:styleId="Heading1">
     <w:name w:val="heading 1"/>
-    <w:basedOn w:val="Binhthng"/>
-    <w:next w:val="Binhthng"/>
-    <w:link w:val="u1Char"/>
+    <w:basedOn w:val="Normal"/>
+    <w:next w:val="Normal"/>
+    <w:link w:val="Heading1Char"/>
     <w:uiPriority w:val="9"/>
     <w:qFormat/>
     <w:rsid w:val="00A854C4"/>
@@ -24537,11 +24617,11 @@
       <w:szCs w:val="28"/>
     </w:rPr>
   </w:style>
-  <w:style w:type="paragraph" w:styleId="u2">
+  <w:style w:type="paragraph" w:styleId="Heading2">
     <w:name w:val="heading 2"/>
-    <w:basedOn w:val="Binhthng"/>
-    <w:next w:val="Binhthng"/>
-    <w:link w:val="u2Char"/>
+    <w:basedOn w:val="Normal"/>
+    <w:next w:val="Normal"/>
+    <w:link w:val="Heading2Char"/>
     <w:uiPriority w:val="9"/>
     <w:unhideWhenUsed/>
     <w:qFormat/>
@@ -24565,11 +24645,11 @@
       <w:szCs w:val="26"/>
     </w:rPr>
   </w:style>
-  <w:style w:type="paragraph" w:styleId="u3">
+  <w:style w:type="paragraph" w:styleId="Heading3">
     <w:name w:val="heading 3"/>
-    <w:basedOn w:val="Binhthng"/>
-    <w:next w:val="Binhthng"/>
-    <w:link w:val="u3Char"/>
+    <w:basedOn w:val="Normal"/>
+    <w:next w:val="Normal"/>
+    <w:link w:val="Heading3Char"/>
     <w:uiPriority w:val="9"/>
     <w:semiHidden/>
     <w:unhideWhenUsed/>
@@ -24592,11 +24672,11 @@
       <w:color w:val="4F81BD" w:themeColor="accent1"/>
     </w:rPr>
   </w:style>
-  <w:style w:type="paragraph" w:styleId="u4">
+  <w:style w:type="paragraph" w:styleId="Heading4">
     <w:name w:val="heading 4"/>
-    <w:basedOn w:val="Binhthng"/>
-    <w:next w:val="Binhthng"/>
-    <w:link w:val="u4Char"/>
+    <w:basedOn w:val="Normal"/>
+    <w:next w:val="Normal"/>
+    <w:link w:val="Heading4Char"/>
     <w:uiPriority w:val="9"/>
     <w:semiHidden/>
     <w:unhideWhenUsed/>
@@ -24621,11 +24701,11 @@
       <w:color w:val="4F81BD" w:themeColor="accent1"/>
     </w:rPr>
   </w:style>
-  <w:style w:type="paragraph" w:styleId="u5">
+  <w:style w:type="paragraph" w:styleId="Heading5">
     <w:name w:val="heading 5"/>
-    <w:basedOn w:val="Binhthng"/>
-    <w:next w:val="Binhthng"/>
-    <w:link w:val="u5Char"/>
+    <w:basedOn w:val="Normal"/>
+    <w:next w:val="Normal"/>
+    <w:link w:val="Heading5Char"/>
     <w:uiPriority w:val="9"/>
     <w:semiHidden/>
     <w:unhideWhenUsed/>
@@ -24646,11 +24726,11 @@
       <w:color w:val="243F60" w:themeColor="accent1" w:themeShade="7F"/>
     </w:rPr>
   </w:style>
-  <w:style w:type="paragraph" w:styleId="u6">
+  <w:style w:type="paragraph" w:styleId="Heading6">
     <w:name w:val="heading 6"/>
-    <w:basedOn w:val="Binhthng"/>
-    <w:next w:val="Binhthng"/>
-    <w:link w:val="u6Char"/>
+    <w:basedOn w:val="Normal"/>
+    <w:next w:val="Normal"/>
+    <w:link w:val="Heading6Char"/>
     <w:uiPriority w:val="9"/>
     <w:semiHidden/>
     <w:unhideWhenUsed/>
@@ -24673,11 +24753,11 @@
       <w:color w:val="243F60" w:themeColor="accent1" w:themeShade="7F"/>
     </w:rPr>
   </w:style>
-  <w:style w:type="paragraph" w:styleId="u7">
+  <w:style w:type="paragraph" w:styleId="Heading7">
     <w:name w:val="heading 7"/>
-    <w:basedOn w:val="Binhthng"/>
-    <w:next w:val="Binhthng"/>
-    <w:link w:val="u7Char"/>
+    <w:basedOn w:val="Normal"/>
+    <w:next w:val="Normal"/>
+    <w:link w:val="Heading7Char"/>
     <w:uiPriority w:val="9"/>
     <w:semiHidden/>
     <w:unhideWhenUsed/>
@@ -24700,11 +24780,11 @@
       <w:color w:val="404040" w:themeColor="text1" w:themeTint="BF"/>
     </w:rPr>
   </w:style>
-  <w:style w:type="paragraph" w:styleId="u8">
+  <w:style w:type="paragraph" w:styleId="Heading8">
     <w:name w:val="heading 8"/>
-    <w:basedOn w:val="Binhthng"/>
-    <w:next w:val="Binhthng"/>
-    <w:link w:val="u8Char"/>
+    <w:basedOn w:val="Normal"/>
+    <w:next w:val="Normal"/>
+    <w:link w:val="Heading8Char"/>
     <w:uiPriority w:val="9"/>
     <w:semiHidden/>
     <w:unhideWhenUsed/>
@@ -24727,11 +24807,11 @@
       <w:szCs w:val="20"/>
     </w:rPr>
   </w:style>
-  <w:style w:type="paragraph" w:styleId="u9">
+  <w:style w:type="paragraph" w:styleId="Heading9">
     <w:name w:val="heading 9"/>
-    <w:basedOn w:val="Binhthng"/>
-    <w:next w:val="Binhthng"/>
-    <w:link w:val="u9Char"/>
+    <w:basedOn w:val="Normal"/>
+    <w:next w:val="Normal"/>
+    <w:link w:val="Heading9Char"/>
     <w:uiPriority w:val="9"/>
     <w:semiHidden/>
     <w:unhideWhenUsed/>
@@ -24756,13 +24836,13 @@
       <w:szCs w:val="20"/>
     </w:rPr>
   </w:style>
-  <w:style w:type="character" w:default="1" w:styleId="Phngmcinhcuaoanvn">
+  <w:style w:type="character" w:default="1" w:styleId="DefaultParagraphFont">
     <w:name w:val="Default Paragraph Font"/>
     <w:uiPriority w:val="1"/>
     <w:semiHidden/>
     <w:unhideWhenUsed/>
   </w:style>
-  <w:style w:type="table" w:default="1" w:styleId="BangThngthng">
+  <w:style w:type="table" w:default="1" w:styleId="TableNormal">
     <w:name w:val="Normal Table"/>
     <w:uiPriority w:val="99"/>
     <w:semiHidden/>
@@ -24777,17 +24857,17 @@
       </w:tblCellMar>
     </w:tblPr>
   </w:style>
-  <w:style w:type="numbering" w:default="1" w:styleId="Khngco">
+  <w:style w:type="numbering" w:default="1" w:styleId="NoList">
     <w:name w:val="No List"/>
     <w:uiPriority w:val="99"/>
     <w:semiHidden/>
     <w:unhideWhenUsed/>
   </w:style>
-  <w:style w:type="paragraph" w:styleId="Tiu">
+  <w:style w:type="paragraph" w:styleId="Title">
     <w:name w:val="Title"/>
-    <w:basedOn w:val="Binhthng"/>
-    <w:next w:val="Binhthng"/>
-    <w:link w:val="TiuChar"/>
+    <w:basedOn w:val="Normal"/>
+    <w:next w:val="Normal"/>
+    <w:link w:val="TitleChar"/>
     <w:uiPriority w:val="10"/>
     <w:qFormat/>
     <w:rsid w:val="00AF7766"/>
@@ -24808,10 +24888,10 @@
       <w:lang w:eastAsia="ja-JP"/>
     </w:rPr>
   </w:style>
-  <w:style w:type="character" w:customStyle="1" w:styleId="TiuChar">
-    <w:name w:val="Tiêu đề Char"/>
-    <w:basedOn w:val="Phngmcinhcuaoanvn"/>
-    <w:link w:val="Tiu"/>
+  <w:style w:type="character" w:customStyle="1" w:styleId="TitleChar">
+    <w:name w:val="Title Char"/>
+    <w:basedOn w:val="DefaultParagraphFont"/>
+    <w:link w:val="Title"/>
     <w:uiPriority w:val="10"/>
     <w:rsid w:val="00AF7766"/>
     <w:rPr>
@@ -24824,11 +24904,11 @@
       <w:lang w:eastAsia="ja-JP"/>
     </w:rPr>
   </w:style>
-  <w:style w:type="paragraph" w:styleId="Tiuphu">
+  <w:style w:type="paragraph" w:styleId="Subtitle">
     <w:name w:val="Subtitle"/>
-    <w:basedOn w:val="Binhthng"/>
-    <w:next w:val="Binhthng"/>
-    <w:link w:val="TiuphuChar"/>
+    <w:basedOn w:val="Normal"/>
+    <w:next w:val="Normal"/>
+    <w:link w:val="SubtitleChar"/>
     <w:uiPriority w:val="11"/>
     <w:qFormat/>
     <w:rsid w:val="00AF7766"/>
@@ -24849,10 +24929,10 @@
       <w:lang w:eastAsia="ja-JP"/>
     </w:rPr>
   </w:style>
-  <w:style w:type="character" w:customStyle="1" w:styleId="TiuphuChar">
-    <w:name w:val="Tiêu đề phụ Char"/>
-    <w:basedOn w:val="Phngmcinhcuaoanvn"/>
-    <w:link w:val="Tiuphu"/>
+  <w:style w:type="character" w:customStyle="1" w:styleId="SubtitleChar">
+    <w:name w:val="Subtitle Char"/>
+    <w:basedOn w:val="DefaultParagraphFont"/>
+    <w:link w:val="Subtitle"/>
     <w:uiPriority w:val="11"/>
     <w:rsid w:val="00AF7766"/>
     <w:rPr>
@@ -24866,10 +24946,10 @@
       <w:lang w:eastAsia="ja-JP"/>
     </w:rPr>
   </w:style>
-  <w:style w:type="paragraph" w:styleId="Bongchuthich">
+  <w:style w:type="paragraph" w:styleId="BalloonText">
     <w:name w:val="Balloon Text"/>
-    <w:basedOn w:val="Binhthng"/>
-    <w:link w:val="BongchuthichChar"/>
+    <w:basedOn w:val="Normal"/>
+    <w:link w:val="BalloonTextChar"/>
     <w:uiPriority w:val="99"/>
     <w:semiHidden/>
     <w:unhideWhenUsed/>
@@ -24883,10 +24963,10 @@
       <w:szCs w:val="16"/>
     </w:rPr>
   </w:style>
-  <w:style w:type="character" w:customStyle="1" w:styleId="BongchuthichChar">
-    <w:name w:val="Bóng chú thích Char"/>
-    <w:basedOn w:val="Phngmcinhcuaoanvn"/>
-    <w:link w:val="Bongchuthich"/>
+  <w:style w:type="character" w:customStyle="1" w:styleId="BalloonTextChar">
+    <w:name w:val="Balloon Text Char"/>
+    <w:basedOn w:val="DefaultParagraphFont"/>
+    <w:link w:val="BalloonText"/>
     <w:uiPriority w:val="99"/>
     <w:semiHidden/>
     <w:rsid w:val="00AF7766"/>
@@ -24896,9 +24976,9 @@
       <w:szCs w:val="16"/>
     </w:rPr>
   </w:style>
-  <w:style w:type="paragraph" w:styleId="KhngDncch">
+  <w:style w:type="paragraph" w:styleId="NoSpacing">
     <w:name w:val="No Spacing"/>
-    <w:link w:val="KhngDncchChar"/>
+    <w:link w:val="NoSpacingChar"/>
     <w:uiPriority w:val="1"/>
     <w:qFormat/>
     <w:rsid w:val="00990E65"/>
@@ -24910,10 +24990,10 @@
       <w:lang w:eastAsia="ja-JP"/>
     </w:rPr>
   </w:style>
-  <w:style w:type="character" w:customStyle="1" w:styleId="KhngDncchChar">
-    <w:name w:val="Không Dãn cách Char"/>
-    <w:basedOn w:val="Phngmcinhcuaoanvn"/>
-    <w:link w:val="KhngDncch"/>
+  <w:style w:type="character" w:customStyle="1" w:styleId="NoSpacingChar">
+    <w:name w:val="No Spacing Char"/>
+    <w:basedOn w:val="DefaultParagraphFont"/>
+    <w:link w:val="NoSpacing"/>
     <w:uiPriority w:val="1"/>
     <w:rsid w:val="00990E65"/>
     <w:rPr>
@@ -24921,10 +25001,10 @@
       <w:lang w:eastAsia="ja-JP"/>
     </w:rPr>
   </w:style>
-  <w:style w:type="paragraph" w:styleId="oancuaDanhsach">
+  <w:style w:type="paragraph" w:styleId="ListParagraph">
     <w:name w:val="List Paragraph"/>
-    <w:basedOn w:val="Binhthng"/>
-    <w:link w:val="oancuaDanhsachChar"/>
+    <w:basedOn w:val="Normal"/>
+    <w:link w:val="ListParagraphChar"/>
     <w:uiPriority w:val="34"/>
     <w:qFormat/>
     <w:rsid w:val="00990E65"/>
@@ -24935,7 +25015,7 @@
   </w:style>
   <w:style w:type="paragraph" w:customStyle="1" w:styleId="Title1">
     <w:name w:val="Title 1"/>
-    <w:basedOn w:val="oancuaDanhsach"/>
+    <w:basedOn w:val="ListParagraph"/>
     <w:link w:val="Title1Char"/>
     <w:autoRedefine/>
     <w:rsid w:val="008F333B"/>
@@ -24954,7 +25034,7 @@
   </w:style>
   <w:style w:type="paragraph" w:customStyle="1" w:styleId="Paragrap">
     <w:name w:val="Paragrap"/>
-    <w:basedOn w:val="Binhthng"/>
+    <w:basedOn w:val="Normal"/>
     <w:link w:val="ParagrapChar"/>
     <w:qFormat/>
     <w:rsid w:val="00990E65"/>
@@ -24969,16 +25049,16 @@
       <w:szCs w:val="26"/>
     </w:rPr>
   </w:style>
-  <w:style w:type="character" w:customStyle="1" w:styleId="oancuaDanhsachChar">
-    <w:name w:val="Đoạn của Danh sách Char"/>
-    <w:basedOn w:val="Phngmcinhcuaoanvn"/>
-    <w:link w:val="oancuaDanhsach"/>
+  <w:style w:type="character" w:customStyle="1" w:styleId="ListParagraphChar">
+    <w:name w:val="List Paragraph Char"/>
+    <w:basedOn w:val="DefaultParagraphFont"/>
+    <w:link w:val="ListParagraph"/>
     <w:uiPriority w:val="34"/>
     <w:rsid w:val="00990E65"/>
   </w:style>
   <w:style w:type="character" w:customStyle="1" w:styleId="Title1Char">
     <w:name w:val="Title 1 Char"/>
-    <w:basedOn w:val="oancuaDanhsachChar"/>
+    <w:basedOn w:val="ListParagraphChar"/>
     <w:link w:val="Title1"/>
     <w:rsid w:val="008F333B"/>
     <w:rPr>
@@ -24989,9 +25069,9 @@
       <w:szCs w:val="28"/>
     </w:rPr>
   </w:style>
-  <w:style w:type="table" w:styleId="LiBang">
+  <w:style w:type="table" w:styleId="TableGrid">
     <w:name w:val="Table Grid"/>
-    <w:basedOn w:val="BangThngthng"/>
+    <w:basedOn w:val="TableNormal"/>
     <w:uiPriority w:val="59"/>
     <w:rsid w:val="003141E2"/>
     <w:pPr>
@@ -25010,7 +25090,7 @@
   </w:style>
   <w:style w:type="character" w:customStyle="1" w:styleId="ParagrapChar">
     <w:name w:val="Paragrap Char"/>
-    <w:basedOn w:val="Phngmcinhcuaoanvn"/>
+    <w:basedOn w:val="DefaultParagraphFont"/>
     <w:link w:val="Paragrap"/>
     <w:rsid w:val="00990E65"/>
     <w:rPr>
@@ -25083,10 +25163,10 @@
       <w:szCs w:val="24"/>
     </w:rPr>
   </w:style>
-  <w:style w:type="character" w:customStyle="1" w:styleId="u1Char">
-    <w:name w:val="Đầu đề 1 Char"/>
-    <w:basedOn w:val="Phngmcinhcuaoanvn"/>
-    <w:link w:val="u1"/>
+  <w:style w:type="character" w:customStyle="1" w:styleId="Heading1Char">
+    <w:name w:val="Heading 1 Char"/>
+    <w:basedOn w:val="DefaultParagraphFont"/>
+    <w:link w:val="Heading1"/>
     <w:uiPriority w:val="9"/>
     <w:rsid w:val="00A854C4"/>
     <w:rPr>
@@ -25109,10 +25189,10 @@
       <w:szCs w:val="26"/>
     </w:rPr>
   </w:style>
-  <w:style w:type="character" w:customStyle="1" w:styleId="u2Char">
-    <w:name w:val="Đầu đề 2 Char"/>
-    <w:basedOn w:val="Phngmcinhcuaoanvn"/>
-    <w:link w:val="u2"/>
+  <w:style w:type="character" w:customStyle="1" w:styleId="Heading2Char">
+    <w:name w:val="Heading 2 Char"/>
+    <w:basedOn w:val="DefaultParagraphFont"/>
+    <w:link w:val="Heading2"/>
     <w:uiPriority w:val="9"/>
     <w:rsid w:val="00715417"/>
     <w:rPr>
@@ -25124,10 +25204,10 @@
       <w:szCs w:val="26"/>
     </w:rPr>
   </w:style>
-  <w:style w:type="character" w:customStyle="1" w:styleId="u3Char">
-    <w:name w:val="Đầu đề 3 Char"/>
-    <w:basedOn w:val="Phngmcinhcuaoanvn"/>
-    <w:link w:val="u3"/>
+  <w:style w:type="character" w:customStyle="1" w:styleId="Heading3Char">
+    <w:name w:val="Heading 3 Char"/>
+    <w:basedOn w:val="DefaultParagraphFont"/>
+    <w:link w:val="Heading3"/>
     <w:uiPriority w:val="9"/>
     <w:semiHidden/>
     <w:rsid w:val="00715417"/>
@@ -25138,10 +25218,10 @@
       <w:color w:val="4F81BD" w:themeColor="accent1"/>
     </w:rPr>
   </w:style>
-  <w:style w:type="character" w:customStyle="1" w:styleId="u4Char">
-    <w:name w:val="Đầu đề 4 Char"/>
-    <w:basedOn w:val="Phngmcinhcuaoanvn"/>
-    <w:link w:val="u4"/>
+  <w:style w:type="character" w:customStyle="1" w:styleId="Heading4Char">
+    <w:name w:val="Heading 4 Char"/>
+    <w:basedOn w:val="DefaultParagraphFont"/>
+    <w:link w:val="Heading4"/>
     <w:uiPriority w:val="9"/>
     <w:semiHidden/>
     <w:rsid w:val="00715417"/>
@@ -25154,10 +25234,10 @@
       <w:color w:val="4F81BD" w:themeColor="accent1"/>
     </w:rPr>
   </w:style>
-  <w:style w:type="character" w:customStyle="1" w:styleId="u5Char">
-    <w:name w:val="Đầu đề 5 Char"/>
-    <w:basedOn w:val="Phngmcinhcuaoanvn"/>
-    <w:link w:val="u5"/>
+  <w:style w:type="character" w:customStyle="1" w:styleId="Heading5Char">
+    <w:name w:val="Heading 5 Char"/>
+    <w:basedOn w:val="DefaultParagraphFont"/>
+    <w:link w:val="Heading5"/>
     <w:uiPriority w:val="9"/>
     <w:semiHidden/>
     <w:rsid w:val="00715417"/>
@@ -25166,10 +25246,10 @@
       <w:color w:val="243F60" w:themeColor="accent1" w:themeShade="7F"/>
     </w:rPr>
   </w:style>
-  <w:style w:type="character" w:customStyle="1" w:styleId="u6Char">
-    <w:name w:val="Đầu đề 6 Char"/>
-    <w:basedOn w:val="Phngmcinhcuaoanvn"/>
-    <w:link w:val="u6"/>
+  <w:style w:type="character" w:customStyle="1" w:styleId="Heading6Char">
+    <w:name w:val="Heading 6 Char"/>
+    <w:basedOn w:val="DefaultParagraphFont"/>
+    <w:link w:val="Heading6"/>
     <w:uiPriority w:val="9"/>
     <w:semiHidden/>
     <w:rsid w:val="00715417"/>
@@ -25180,10 +25260,10 @@
       <w:color w:val="243F60" w:themeColor="accent1" w:themeShade="7F"/>
     </w:rPr>
   </w:style>
-  <w:style w:type="character" w:customStyle="1" w:styleId="u7Char">
-    <w:name w:val="Đầu đề 7 Char"/>
-    <w:basedOn w:val="Phngmcinhcuaoanvn"/>
-    <w:link w:val="u7"/>
+  <w:style w:type="character" w:customStyle="1" w:styleId="Heading7Char">
+    <w:name w:val="Heading 7 Char"/>
+    <w:basedOn w:val="DefaultParagraphFont"/>
+    <w:link w:val="Heading7"/>
     <w:uiPriority w:val="9"/>
     <w:semiHidden/>
     <w:rsid w:val="00715417"/>
@@ -25194,10 +25274,10 @@
       <w:color w:val="404040" w:themeColor="text1" w:themeTint="BF"/>
     </w:rPr>
   </w:style>
-  <w:style w:type="character" w:customStyle="1" w:styleId="u8Char">
-    <w:name w:val="Đầu đề 8 Char"/>
-    <w:basedOn w:val="Phngmcinhcuaoanvn"/>
-    <w:link w:val="u8"/>
+  <w:style w:type="character" w:customStyle="1" w:styleId="Heading8Char">
+    <w:name w:val="Heading 8 Char"/>
+    <w:basedOn w:val="DefaultParagraphFont"/>
+    <w:link w:val="Heading8"/>
     <w:uiPriority w:val="9"/>
     <w:semiHidden/>
     <w:rsid w:val="00715417"/>
@@ -25208,10 +25288,10 @@
       <w:szCs w:val="20"/>
     </w:rPr>
   </w:style>
-  <w:style w:type="character" w:customStyle="1" w:styleId="u9Char">
-    <w:name w:val="Đầu đề 9 Char"/>
-    <w:basedOn w:val="Phngmcinhcuaoanvn"/>
-    <w:link w:val="u9"/>
+  <w:style w:type="character" w:customStyle="1" w:styleId="Heading9Char">
+    <w:name w:val="Heading 9 Char"/>
+    <w:basedOn w:val="DefaultParagraphFont"/>
+    <w:link w:val="Heading9"/>
     <w:uiPriority w:val="9"/>
     <w:semiHidden/>
     <w:rsid w:val="00715417"/>
@@ -25226,7 +25306,7 @@
   </w:style>
   <w:style w:type="paragraph" w:customStyle="1" w:styleId="Title12">
     <w:name w:val="Title 1.2"/>
-    <w:basedOn w:val="u2"/>
+    <w:basedOn w:val="Heading2"/>
     <w:link w:val="Title12Char"/>
     <w:rsid w:val="00715417"/>
     <w:pPr>
@@ -25253,7 +25333,7 @@
   </w:style>
   <w:style w:type="character" w:customStyle="1" w:styleId="Title12Char">
     <w:name w:val="Title 1.2 Char"/>
-    <w:basedOn w:val="u2Char"/>
+    <w:basedOn w:val="Heading2Char"/>
     <w:link w:val="Title12"/>
     <w:rsid w:val="00715417"/>
     <w:rPr>
@@ -25306,7 +25386,7 @@
   </w:style>
   <w:style w:type="paragraph" w:customStyle="1" w:styleId="TuStyle-Title1">
     <w:name w:val="Tu Style - Title 1"/>
-    <w:basedOn w:val="oancuaDanhsach"/>
+    <w:basedOn w:val="ListParagraph"/>
     <w:link w:val="TuStyle-Title1Char"/>
     <w:qFormat/>
     <w:rsid w:val="004E1149"/>
@@ -25362,7 +25442,7 @@
   </w:style>
   <w:style w:type="character" w:customStyle="1" w:styleId="TuStyle-Title1Char">
     <w:name w:val="Tu Style - Title 1 Char"/>
-    <w:basedOn w:val="oancuaDanhsachChar"/>
+    <w:basedOn w:val="ListParagraphChar"/>
     <w:link w:val="TuStyle-Title1"/>
     <w:rsid w:val="004E1149"/>
     <w:rPr>
@@ -25380,10 +25460,10 @@
       </w14:textFill>
     </w:rPr>
   </w:style>
-  <w:style w:type="paragraph" w:styleId="uMucluc">
+  <w:style w:type="paragraph" w:styleId="TOCHeading">
     <w:name w:val="TOC Heading"/>
-    <w:basedOn w:val="u1"/>
-    <w:next w:val="Binhthng"/>
+    <w:basedOn w:val="Heading1"/>
+    <w:next w:val="Normal"/>
     <w:uiPriority w:val="39"/>
     <w:semiHidden/>
     <w:unhideWhenUsed/>
@@ -25419,10 +25499,10 @@
       </w14:textFill>
     </w:rPr>
   </w:style>
-  <w:style w:type="paragraph" w:styleId="Mucluc1">
+  <w:style w:type="paragraph" w:styleId="TOC1">
     <w:name w:val="toc 1"/>
-    <w:basedOn w:val="Binhthng"/>
-    <w:next w:val="Binhthng"/>
+    <w:basedOn w:val="Normal"/>
+    <w:next w:val="Normal"/>
     <w:autoRedefine/>
     <w:uiPriority w:val="39"/>
     <w:unhideWhenUsed/>
@@ -25440,10 +25520,10 @@
       <w:szCs w:val="24"/>
     </w:rPr>
   </w:style>
-  <w:style w:type="paragraph" w:styleId="Mucluc2">
+  <w:style w:type="paragraph" w:styleId="TOC2">
     <w:name w:val="toc 2"/>
-    <w:basedOn w:val="Binhthng"/>
-    <w:next w:val="Binhthng"/>
+    <w:basedOn w:val="Normal"/>
+    <w:next w:val="Normal"/>
     <w:autoRedefine/>
     <w:uiPriority w:val="39"/>
     <w:unhideWhenUsed/>
@@ -25460,10 +25540,10 @@
       <w:szCs w:val="20"/>
     </w:rPr>
   </w:style>
-  <w:style w:type="paragraph" w:styleId="Mucluc3">
+  <w:style w:type="paragraph" w:styleId="TOC3">
     <w:name w:val="toc 3"/>
-    <w:basedOn w:val="Binhthng"/>
-    <w:next w:val="Binhthng"/>
+    <w:basedOn w:val="Normal"/>
+    <w:next w:val="Normal"/>
     <w:autoRedefine/>
     <w:uiPriority w:val="39"/>
     <w:unhideWhenUsed/>
@@ -25478,10 +25558,10 @@
       <w:szCs w:val="20"/>
     </w:rPr>
   </w:style>
-  <w:style w:type="paragraph" w:styleId="Mucluc4">
+  <w:style w:type="paragraph" w:styleId="TOC4">
     <w:name w:val="toc 4"/>
-    <w:basedOn w:val="Binhthng"/>
-    <w:next w:val="Binhthng"/>
+    <w:basedOn w:val="Normal"/>
+    <w:next w:val="Normal"/>
     <w:autoRedefine/>
     <w:uiPriority w:val="39"/>
     <w:unhideWhenUsed/>
@@ -25496,10 +25576,10 @@
       <w:szCs w:val="20"/>
     </w:rPr>
   </w:style>
-  <w:style w:type="paragraph" w:styleId="Mucluc5">
+  <w:style w:type="paragraph" w:styleId="TOC5">
     <w:name w:val="toc 5"/>
-    <w:basedOn w:val="Binhthng"/>
-    <w:next w:val="Binhthng"/>
+    <w:basedOn w:val="Normal"/>
+    <w:next w:val="Normal"/>
     <w:autoRedefine/>
     <w:uiPriority w:val="39"/>
     <w:unhideWhenUsed/>
@@ -25514,10 +25594,10 @@
       <w:szCs w:val="20"/>
     </w:rPr>
   </w:style>
-  <w:style w:type="paragraph" w:styleId="Mucluc6">
+  <w:style w:type="paragraph" w:styleId="TOC6">
     <w:name w:val="toc 6"/>
-    <w:basedOn w:val="Binhthng"/>
-    <w:next w:val="Binhthng"/>
+    <w:basedOn w:val="Normal"/>
+    <w:next w:val="Normal"/>
     <w:autoRedefine/>
     <w:uiPriority w:val="39"/>
     <w:unhideWhenUsed/>
@@ -25532,10 +25612,10 @@
       <w:szCs w:val="20"/>
     </w:rPr>
   </w:style>
-  <w:style w:type="paragraph" w:styleId="Mucluc7">
+  <w:style w:type="paragraph" w:styleId="TOC7">
     <w:name w:val="toc 7"/>
-    <w:basedOn w:val="Binhthng"/>
-    <w:next w:val="Binhthng"/>
+    <w:basedOn w:val="Normal"/>
+    <w:next w:val="Normal"/>
     <w:autoRedefine/>
     <w:uiPriority w:val="39"/>
     <w:unhideWhenUsed/>
@@ -25550,10 +25630,10 @@
       <w:szCs w:val="20"/>
     </w:rPr>
   </w:style>
-  <w:style w:type="paragraph" w:styleId="Mucluc8">
+  <w:style w:type="paragraph" w:styleId="TOC8">
     <w:name w:val="toc 8"/>
-    <w:basedOn w:val="Binhthng"/>
-    <w:next w:val="Binhthng"/>
+    <w:basedOn w:val="Normal"/>
+    <w:next w:val="Normal"/>
     <w:autoRedefine/>
     <w:uiPriority w:val="39"/>
     <w:unhideWhenUsed/>
@@ -25568,10 +25648,10 @@
       <w:szCs w:val="20"/>
     </w:rPr>
   </w:style>
-  <w:style w:type="paragraph" w:styleId="Mucluc9">
+  <w:style w:type="paragraph" w:styleId="TOC9">
     <w:name w:val="toc 9"/>
-    <w:basedOn w:val="Binhthng"/>
-    <w:next w:val="Binhthng"/>
+    <w:basedOn w:val="Normal"/>
+    <w:next w:val="Normal"/>
     <w:autoRedefine/>
     <w:uiPriority w:val="39"/>
     <w:unhideWhenUsed/>
@@ -25588,7 +25668,7 @@
   </w:style>
   <w:style w:type="table" w:customStyle="1" w:styleId="PlainTable11">
     <w:name w:val="Plain Table 11"/>
-    <w:basedOn w:val="BangThngthng"/>
+    <w:basedOn w:val="TableNormal"/>
     <w:uiPriority w:val="41"/>
     <w:rsid w:val="00545225"/>
     <w:pPr>
@@ -25655,10 +25735,10 @@
       </w:tcPr>
     </w:tblStylePr>
   </w:style>
-  <w:style w:type="paragraph" w:styleId="Chuthich">
+  <w:style w:type="paragraph" w:styleId="Caption">
     <w:name w:val="caption"/>
-    <w:basedOn w:val="Binhthng"/>
-    <w:next w:val="Binhthng"/>
+    <w:basedOn w:val="Normal"/>
+    <w:next w:val="Normal"/>
     <w:uiPriority w:val="35"/>
     <w:unhideWhenUsed/>
     <w:qFormat/>
@@ -25676,9 +25756,9 @@
       <w:szCs w:val="18"/>
     </w:rPr>
   </w:style>
-  <w:style w:type="character" w:styleId="Siuktni">
+  <w:style w:type="character" w:styleId="Hyperlink">
     <w:name w:val="Hyperlink"/>
-    <w:basedOn w:val="Phngmcinhcuaoanvn"/>
+    <w:basedOn w:val="DefaultParagraphFont"/>
     <w:uiPriority w:val="99"/>
     <w:unhideWhenUsed/>
     <w:rsid w:val="00913500"/>
@@ -25689,7 +25769,7 @@
   </w:style>
   <w:style w:type="character" w:styleId="FollowedHyperlink">
     <w:name w:val="FollowedHyperlink"/>
-    <w:basedOn w:val="Phngmcinhcuaoanvn"/>
+    <w:basedOn w:val="DefaultParagraphFont"/>
     <w:uiPriority w:val="99"/>
     <w:semiHidden/>
     <w:unhideWhenUsed/>
@@ -25699,9 +25779,9 @@
       <w:u w:val="single"/>
     </w:rPr>
   </w:style>
-  <w:style w:type="paragraph" w:styleId="ThngthngWeb">
+  <w:style w:type="paragraph" w:styleId="NormalWeb">
     <w:name w:val="Normal (Web)"/>
-    <w:basedOn w:val="Binhthng"/>
+    <w:basedOn w:val="Normal"/>
     <w:uiPriority w:val="99"/>
     <w:unhideWhenUsed/>
     <w:rsid w:val="00720411"/>
@@ -25715,9 +25795,9 @@
       <w:szCs w:val="24"/>
     </w:rPr>
   </w:style>
-  <w:style w:type="character" w:styleId="ThamchiuChuthich">
+  <w:style w:type="character" w:styleId="CommentReference">
     <w:name w:val="annotation reference"/>
-    <w:basedOn w:val="Phngmcinhcuaoanvn"/>
+    <w:basedOn w:val="DefaultParagraphFont"/>
     <w:uiPriority w:val="99"/>
     <w:semiHidden/>
     <w:unhideWhenUsed/>
@@ -25727,10 +25807,10 @@
       <w:szCs w:val="16"/>
     </w:rPr>
   </w:style>
-  <w:style w:type="paragraph" w:styleId="VnbanChuthich">
+  <w:style w:type="paragraph" w:styleId="CommentText">
     <w:name w:val="annotation text"/>
-    <w:basedOn w:val="Binhthng"/>
-    <w:link w:val="VnbanChuthichChar"/>
+    <w:basedOn w:val="Normal"/>
+    <w:link w:val="CommentTextChar"/>
     <w:uiPriority w:val="99"/>
     <w:semiHidden/>
     <w:unhideWhenUsed/>
@@ -25743,10 +25823,10 @@
       <w:szCs w:val="20"/>
     </w:rPr>
   </w:style>
-  <w:style w:type="character" w:customStyle="1" w:styleId="VnbanChuthichChar">
-    <w:name w:val="Văn bản Chú thích Char"/>
-    <w:basedOn w:val="Phngmcinhcuaoanvn"/>
-    <w:link w:val="VnbanChuthich"/>
+  <w:style w:type="character" w:customStyle="1" w:styleId="CommentTextChar">
+    <w:name w:val="Comment Text Char"/>
+    <w:basedOn w:val="DefaultParagraphFont"/>
+    <w:link w:val="CommentText"/>
     <w:uiPriority w:val="99"/>
     <w:semiHidden/>
     <w:rsid w:val="00694685"/>
@@ -25755,11 +25835,11 @@
       <w:szCs w:val="20"/>
     </w:rPr>
   </w:style>
-  <w:style w:type="paragraph" w:styleId="ChuChuthich">
+  <w:style w:type="paragraph" w:styleId="CommentSubject">
     <w:name w:val="annotation subject"/>
-    <w:basedOn w:val="VnbanChuthich"/>
-    <w:next w:val="VnbanChuthich"/>
-    <w:link w:val="ChuChuthichChar"/>
+    <w:basedOn w:val="CommentText"/>
+    <w:next w:val="CommentText"/>
+    <w:link w:val="CommentSubjectChar"/>
     <w:uiPriority w:val="99"/>
     <w:semiHidden/>
     <w:unhideWhenUsed/>
@@ -25769,10 +25849,10 @@
       <w:bCs/>
     </w:rPr>
   </w:style>
-  <w:style w:type="character" w:customStyle="1" w:styleId="ChuChuthichChar">
-    <w:name w:val="Chủ đề Chú thích Char"/>
-    <w:basedOn w:val="VnbanChuthichChar"/>
-    <w:link w:val="ChuChuthich"/>
+  <w:style w:type="character" w:customStyle="1" w:styleId="CommentSubjectChar">
+    <w:name w:val="Comment Subject Char"/>
+    <w:basedOn w:val="CommentTextChar"/>
+    <w:link w:val="CommentSubject"/>
     <w:uiPriority w:val="99"/>
     <w:semiHidden/>
     <w:rsid w:val="00694685"/>
@@ -26095,7 +26175,7 @@
 </file>
 
 <file path=customXml/itemProps2.xml><?xml version="1.0" encoding="utf-8"?>
-<ds:datastoreItem xmlns:ds="http://schemas.openxmlformats.org/officeDocument/2006/customXml" ds:itemID="{15D8CCCA-F972-4FD9-8A4D-0E2155B0D970}">
+<ds:datastoreItem xmlns:ds="http://schemas.openxmlformats.org/officeDocument/2006/customXml" ds:itemID="{9C0142D4-4718-46FD-979E-004A991803F4}">
   <ds:schemaRefs>
     <ds:schemaRef ds:uri="http://schemas.openxmlformats.org/officeDocument/2006/bibliography"/>
   </ds:schemaRefs>

</xml_diff>